<commit_message>
progree: added status field to Lender schema
</commit_message>
<xml_diff>
--- a/documentation/Amastata - Project Proposal.docx
+++ b/documentation/Amastata - Project Proposal.docx
@@ -2404,17 +2404,6 @@
           <w:szCs w:val="24"/>
         </w:rPr>
       </w:pPr>
-    </w:p>
-    <w:p>
-      <w:pPr>
-        <w:spacing w:line="360" w:lineRule="auto"/>
-        <w:jc w:val="both"/>
-        <w:rPr>
-          <w:rFonts w:ascii="Times New Roman" w:hAnsi="Times New Roman" w:cs="Times New Roman"/>
-          <w:sz w:val="24"/>
-          <w:szCs w:val="24"/>
-        </w:rPr>
-      </w:pPr>
       <w:r>
         <w:rPr>
           <w:rFonts w:ascii="Times New Roman" w:hAnsi="Times New Roman" w:cs="Times New Roman"/>
@@ -2423,10 +2412,10 @@
           <w:szCs w:val="24"/>
         </w:rPr>
         <w:drawing>
-          <wp:inline distT="0" distB="0" distL="0" distR="0" wp14:anchorId="29D7A429" wp14:editId="17A8BBCC">
-            <wp:extent cx="6531756" cy="1435395"/>
-            <wp:effectExtent l="0" t="0" r="2540" b="0"/>
-            <wp:docPr id="540143946" name="Picture 1"/>
+          <wp:inline distT="0" distB="0" distL="0" distR="0" wp14:anchorId="60878397" wp14:editId="3D83355A">
+            <wp:extent cx="6409690" cy="2036512"/>
+            <wp:effectExtent l="0" t="0" r="0" b="1905"/>
+            <wp:docPr id="1415523035" name="Picture 1"/>
             <wp:cNvGraphicFramePr>
               <a:graphicFrameLocks xmlns:a="http://schemas.openxmlformats.org/drawingml/2006/main" noChangeAspect="1"/>
             </wp:cNvGraphicFramePr>
@@ -2455,7 +2444,7 @@
                   <pic:spPr bwMode="auto">
                     <a:xfrm>
                       <a:off x="0" y="0"/>
-                      <a:ext cx="6577657" cy="1445482"/>
+                      <a:ext cx="6439387" cy="2045947"/>
                     </a:xfrm>
                     <a:prstGeom prst="rect">
                       <a:avLst/>
@@ -2493,6 +2482,17 @@
     </w:p>
     <w:p>
       <w:pPr>
+        <w:spacing w:line="360" w:lineRule="auto"/>
+        <w:jc w:val="both"/>
+        <w:rPr>
+          <w:rFonts w:ascii="Times New Roman" w:hAnsi="Times New Roman" w:cs="Times New Roman"/>
+          <w:sz w:val="24"/>
+          <w:szCs w:val="24"/>
+        </w:rPr>
+      </w:pPr>
+    </w:p>
+    <w:p>
+      <w:pPr>
         <w:pStyle w:val="Heading2"/>
         <w:spacing w:line="360" w:lineRule="auto"/>
         <w:jc w:val="both"/>
@@ -2857,107 +2857,110 @@
           <w:szCs w:val="24"/>
           <w:lang w:eastAsia="zh-CN"/>
         </w:rPr>
+        <w:t>The centralization of microfinance services has gained prominence as an effective strategy to address the challenges of accessibility and availability faced by the economically disadvantaged population</w:t>
+      </w:r>
+      <w:r>
+        <w:rPr>
+          <w:rFonts w:ascii="Times New Roman" w:eastAsiaTheme="minorEastAsia" w:hAnsi="Times New Roman" w:cs="Times New Roman"/>
+          <w:sz w:val="24"/>
+          <w:szCs w:val="24"/>
+          <w:lang w:eastAsia="zh-CN"/>
+        </w:rPr>
+        <w:t xml:space="preserve">. </w:t>
+      </w:r>
+      <w:r>
+        <w:rPr>
+          <w:rFonts w:ascii="Times New Roman" w:eastAsiaTheme="minorEastAsia" w:hAnsi="Times New Roman" w:cs="Times New Roman"/>
+          <w:sz w:val="24"/>
+          <w:szCs w:val="24"/>
+          <w:lang w:eastAsia="zh-CN"/>
+        </w:rPr>
         <w:t xml:space="preserve">The utilization of software systems for comparing loan rates across multiple microfinance institutions has garnered significant attention in recent years due to its potential to transform the microfinance landscape. </w:t>
       </w:r>
     </w:p>
     <w:p>
       <w:pPr>
         <w:spacing w:line="360" w:lineRule="auto"/>
-        <w:jc w:val="both"/>
-        <w:rPr>
-          <w:rFonts w:ascii="Times New Roman" w:eastAsiaTheme="minorEastAsia" w:hAnsi="Times New Roman" w:cs="Times New Roman"/>
-          <w:sz w:val="24"/>
-          <w:szCs w:val="24"/>
-          <w:lang w:eastAsia="zh-CN"/>
-        </w:rPr>
-      </w:pPr>
-      <w:r>
-        <w:rPr>
-          <w:rFonts w:ascii="Times New Roman" w:eastAsiaTheme="minorEastAsia" w:hAnsi="Times New Roman" w:cs="Times New Roman"/>
-          <w:sz w:val="24"/>
-          <w:szCs w:val="24"/>
-          <w:lang w:eastAsia="zh-CN"/>
-        </w:rPr>
-        <w:t>Kariuki and Mutua's research on comparing loan rates across multiple MFIs is explored in two distinct studies. In their work published in the Journal of Financial Technology (2022), the authors conduct a comprehensive review of software systems designed to facilitate loan rate comparison. They delve into the functionalities, usability, and potential benefits of these systems for borrowers, shedding light on their role in enhancing informed decision-making. This study contributes to an understanding of the technological landscape that aids borrowers in selecting suitable loan options.</w:t>
-      </w:r>
-    </w:p>
-    <w:p>
-      <w:pPr>
-        <w:spacing w:line="360" w:lineRule="auto"/>
-        <w:jc w:val="both"/>
-        <w:rPr>
-          <w:rFonts w:ascii="Times New Roman" w:eastAsiaTheme="minorEastAsia" w:hAnsi="Times New Roman" w:cs="Times New Roman"/>
-          <w:sz w:val="24"/>
-          <w:szCs w:val="24"/>
-          <w:lang w:eastAsia="zh-CN"/>
-        </w:rPr>
-      </w:pPr>
-      <w:r>
-        <w:rPr>
-          <w:rFonts w:ascii="Times New Roman" w:eastAsiaTheme="minorEastAsia" w:hAnsi="Times New Roman" w:cs="Times New Roman"/>
-          <w:sz w:val="24"/>
-          <w:szCs w:val="24"/>
-          <w:lang w:eastAsia="zh-CN"/>
-        </w:rPr>
-        <w:t>Their earlier research, featured in the Journal of Financial Regulation and Compliance (2019), shifts focus to a case study conducted in Kenya. Kariuki and Mutua analyze the practical implications of utilizing software systems for comparing loan rates across multiple MFIs. Through empirical research, they demonstrate how such systems improve transparency, allowing borrowers to make well-informed decisions. The study uncovers the positive impact on market competition, ultimately benefiting borrowers by providing access to fairer terms and conditions.</w:t>
-      </w:r>
-    </w:p>
-    <w:p>
-      <w:pPr>
-        <w:spacing w:line="360" w:lineRule="auto"/>
-        <w:jc w:val="both"/>
-        <w:rPr>
-          <w:rFonts w:ascii="Times New Roman" w:eastAsiaTheme="minorEastAsia" w:hAnsi="Times New Roman" w:cs="Times New Roman"/>
-          <w:sz w:val="24"/>
-          <w:szCs w:val="24"/>
-          <w:lang w:eastAsia="zh-CN"/>
-        </w:rPr>
-      </w:pPr>
-      <w:r>
-        <w:rPr>
-          <w:rFonts w:ascii="Times New Roman" w:eastAsiaTheme="minorEastAsia" w:hAnsi="Times New Roman" w:cs="Times New Roman"/>
-          <w:sz w:val="24"/>
-          <w:szCs w:val="24"/>
-          <w:lang w:eastAsia="zh-CN"/>
-        </w:rPr>
-        <w:t>Malhotra and Seth (2018) contribute to the discourse by investigating the efficiency gains resulting from software systems for comparing loan rates. In their study, published in the Journal of Development Studies, the authors assess the extent to which these systems enhance borrower decision-making processes. Through empirical analysis, they reveal that borrowers utilizing these systems are more likely to secure loans with favorable terms, thus improving their financial efficiency. The study underlines the crucial role of technology in empowering borrowers, especially in contexts where information asymmetry is a concern.</w:t>
-      </w:r>
-    </w:p>
-    <w:p>
-      <w:pPr>
-        <w:spacing w:line="360" w:lineRule="auto"/>
-        <w:jc w:val="both"/>
-        <w:rPr>
-          <w:rFonts w:ascii="Times New Roman" w:eastAsiaTheme="minorEastAsia" w:hAnsi="Times New Roman" w:cs="Times New Roman"/>
-          <w:sz w:val="24"/>
-          <w:szCs w:val="24"/>
-          <w:lang w:eastAsia="zh-CN"/>
-        </w:rPr>
-      </w:pPr>
-    </w:p>
-    <w:p>
-      <w:pPr>
-        <w:spacing w:line="360" w:lineRule="auto"/>
-        <w:jc w:val="both"/>
-        <w:rPr>
-          <w:rFonts w:ascii="Times New Roman" w:eastAsiaTheme="minorEastAsia" w:hAnsi="Times New Roman" w:cs="Times New Roman"/>
-          <w:sz w:val="24"/>
-          <w:szCs w:val="24"/>
-          <w:lang w:eastAsia="zh-CN"/>
-        </w:rPr>
-      </w:pPr>
-    </w:p>
-    <w:p>
-      <w:pPr>
-        <w:spacing w:line="360" w:lineRule="auto"/>
-        <w:jc w:val="both"/>
-        <w:rPr>
-          <w:rFonts w:ascii="Times New Roman" w:eastAsiaTheme="minorEastAsia" w:hAnsi="Times New Roman" w:cs="Times New Roman"/>
-          <w:sz w:val="24"/>
-          <w:szCs w:val="24"/>
-          <w:lang w:eastAsia="zh-CN"/>
-        </w:rPr>
-      </w:pPr>
+        <w:ind w:left="720"/>
+        <w:jc w:val="both"/>
+        <w:rPr>
+          <w:rFonts w:ascii="Times New Roman" w:eastAsiaTheme="minorEastAsia" w:hAnsi="Times New Roman" w:cs="Times New Roman"/>
+          <w:sz w:val="24"/>
+          <w:szCs w:val="24"/>
+          <w:lang w:eastAsia="zh-CN"/>
+        </w:rPr>
+      </w:pPr>
+      <w:r>
+        <w:rPr>
+          <w:rFonts w:ascii="Times New Roman" w:eastAsiaTheme="minorEastAsia" w:hAnsi="Times New Roman" w:cs="Times New Roman"/>
+          <w:sz w:val="24"/>
+          <w:szCs w:val="24"/>
+          <w:lang w:eastAsia="zh-CN"/>
+        </w:rPr>
+        <w:t>T</w:t>
+      </w:r>
+      <w:r>
+        <w:rPr>
+          <w:rFonts w:ascii="Times New Roman" w:eastAsiaTheme="minorEastAsia" w:hAnsi="Times New Roman" w:cs="Times New Roman"/>
+          <w:sz w:val="24"/>
+          <w:szCs w:val="24"/>
+          <w:lang w:eastAsia="zh-CN"/>
+        </w:rPr>
+        <w:t>he research paper by Sonia Singh and Hiranmay Saha (2011) sheds light on the imperative need for centralization in microfinance to enhance the accessibility and availability of financial services for impoverished individuals. By centralizing micro financial services under a unified umbrella, this approach has the potential to expedite poverty reduction efforts. The paper underscores the importance of addressing the missing link between lenders and borrowers, particularly within the Indian context, as a pivotal step toward achieving the goals of poverty reduction through microfinance. Centralization emerges as a key strategy in this endeavor, offering the promise of greater efficiency, accessibility, and ultimately, improved livelihoods for the economically disadvantaged.</w:t>
+      </w:r>
+    </w:p>
+    <w:p>
+      <w:pPr>
+        <w:spacing w:line="360" w:lineRule="auto"/>
+        <w:ind w:left="720"/>
+        <w:jc w:val="both"/>
+        <w:rPr>
+          <w:rFonts w:ascii="Times New Roman" w:eastAsiaTheme="minorEastAsia" w:hAnsi="Times New Roman" w:cs="Times New Roman"/>
+          <w:sz w:val="24"/>
+          <w:szCs w:val="24"/>
+          <w:lang w:eastAsia="zh-CN"/>
+        </w:rPr>
+      </w:pPr>
+      <w:r>
+        <w:rPr>
+          <w:rFonts w:ascii="Times New Roman" w:eastAsiaTheme="minorEastAsia" w:hAnsi="Times New Roman" w:cs="Times New Roman"/>
+          <w:sz w:val="24"/>
+          <w:szCs w:val="24"/>
+          <w:lang w:eastAsia="zh-CN"/>
+        </w:rPr>
+        <w:t>The paper underscores the crucial role played by centralization in bridging this gap between lenders and borrowers, emphasizing that it is a prerequisite for reducing poverty effectively (Singh &amp; Saha, 2011). Centralization not only facilitates the streamlining of microfinance operations but also promotes synergies among various stakeholders, making it easier for borrowers to access credit services.</w:t>
+      </w:r>
+    </w:p>
+    <w:p>
+      <w:pPr>
+        <w:spacing w:line="360" w:lineRule="auto"/>
+        <w:ind w:left="720"/>
+        <w:jc w:val="both"/>
+        <w:rPr>
+          <w:rFonts w:ascii="Times New Roman" w:eastAsiaTheme="minorEastAsia" w:hAnsi="Times New Roman" w:cs="Times New Roman"/>
+          <w:sz w:val="24"/>
+          <w:szCs w:val="24"/>
+          <w:lang w:eastAsia="zh-CN"/>
+        </w:rPr>
+      </w:pPr>
+      <w:r>
+        <w:rPr>
+          <w:rFonts w:ascii="Times New Roman" w:eastAsiaTheme="minorEastAsia" w:hAnsi="Times New Roman" w:cs="Times New Roman"/>
+          <w:sz w:val="24"/>
+          <w:szCs w:val="24"/>
+          <w:lang w:eastAsia="zh-CN"/>
+        </w:rPr>
+        <w:t>T</w:t>
+      </w:r>
+      <w:r>
+        <w:rPr>
+          <w:rFonts w:ascii="Times New Roman" w:eastAsiaTheme="minorEastAsia" w:hAnsi="Times New Roman" w:cs="Times New Roman"/>
+          <w:sz w:val="24"/>
+          <w:szCs w:val="24"/>
+          <w:lang w:eastAsia="zh-CN"/>
+        </w:rPr>
+        <w:t xml:space="preserve">he research paper by Richard Rosenberg, Adrian Gonzalez, and Sushma Narain (2009) raises important questions about the impact of high microcredit interest rates on impoverished individuals. While microfinance institutions argue that such rates are necessary for financial sustainability and service expansion, the paper prompts a critical examination of whether the poor are being exploited in the process. This discussion is essential for ensuring that the microfinance sector effectively fulfills its mission of poverty </w:t>
+      </w:r>
       <w:r>
         <w:rPr>
           <w:rFonts w:ascii="Times New Roman" w:eastAsiaTheme="minorEastAsia" w:hAnsi="Times New Roman" w:cs="Times New Roman"/>
@@ -2966,12 +2969,288 @@
           <w:lang w:eastAsia="zh-CN"/>
         </w:rPr>
         <w:lastRenderedPageBreak/>
-        <w:t>Ferreira, Fernandes, and Raposo's systematic review (2020) adds depth to the understanding of technology adoption in microfinance. Although not solely focused on loan rate comparison, their study demonstrates how information and communication technologies (ICTs) are integrated into various microfinance processes. This broader context underscores the interconnected nature of technology's impact on different aspects of microfinance, including loan rate comparison systems.</w:t>
-      </w:r>
-    </w:p>
-    <w:p>
-      <w:pPr>
-        <w:spacing w:line="360" w:lineRule="auto"/>
+        <w:t>alleviation and empowerment without inadvertently creating new financial vulnerabilities for the very populations it aims to assist. The paper's findings and insights contribute to the ongoing discourse surrounding microcredit interest rates and their implications for the well-being of the economically disadvantaged.</w:t>
+      </w:r>
+    </w:p>
+    <w:p>
+      <w:pPr>
+        <w:spacing w:line="360" w:lineRule="auto"/>
+        <w:ind w:left="720"/>
+        <w:jc w:val="both"/>
+        <w:rPr>
+          <w:rFonts w:ascii="Times New Roman" w:eastAsiaTheme="minorEastAsia" w:hAnsi="Times New Roman" w:cs="Times New Roman"/>
+          <w:sz w:val="24"/>
+          <w:szCs w:val="24"/>
+          <w:lang w:eastAsia="zh-CN"/>
+        </w:rPr>
+      </w:pPr>
+      <w:r>
+        <w:rPr>
+          <w:rFonts w:ascii="Times New Roman" w:eastAsiaTheme="minorEastAsia" w:hAnsi="Times New Roman" w:cs="Times New Roman"/>
+          <w:sz w:val="24"/>
+          <w:szCs w:val="24"/>
+          <w:lang w:eastAsia="zh-CN"/>
+        </w:rPr>
+        <w:t>The paper's theoretical framework centers on the evolving landscape of microfinance institutions (MFIs) in developing and transitional economies. Over the past two decades, MFIs have shifted their focus toward achieving financial sustainability by charging interest rates that are sufficiently high to cover their operational costs (Rosenberg et al., 2009). This strategic shift is underpinned by the belief that financial sustainability is essential for the long-term viability and expansion of microcredit services.</w:t>
+      </w:r>
+    </w:p>
+    <w:p>
+      <w:pPr>
+        <w:spacing w:line="360" w:lineRule="auto"/>
+        <w:ind w:left="720"/>
+        <w:jc w:val="both"/>
+        <w:rPr>
+          <w:rFonts w:ascii="Times New Roman" w:eastAsiaTheme="minorEastAsia" w:hAnsi="Times New Roman" w:cs="Times New Roman"/>
+          <w:sz w:val="24"/>
+          <w:szCs w:val="24"/>
+          <w:lang w:eastAsia="zh-CN"/>
+        </w:rPr>
+      </w:pPr>
+      <w:r>
+        <w:rPr>
+          <w:rFonts w:ascii="Times New Roman" w:eastAsiaTheme="minorEastAsia" w:hAnsi="Times New Roman" w:cs="Times New Roman"/>
+          <w:sz w:val="24"/>
+          <w:szCs w:val="24"/>
+          <w:lang w:eastAsia="zh-CN"/>
+        </w:rPr>
+        <w:t>The paper critically examines the implications of this approach, particularly in terms of its impact on impoverished borrowers. It considers whether these high interest rates inadvertently transform microfinance providers into "new moneylenders" and explores the potential exploitation of low-income clients who may face significant financial burdens due to the cost of credit.</w:t>
+      </w:r>
+    </w:p>
+    <w:p>
+      <w:pPr>
+        <w:spacing w:line="360" w:lineRule="auto"/>
+        <w:ind w:left="720"/>
+        <w:jc w:val="both"/>
+        <w:rPr>
+          <w:rFonts w:ascii="Times New Roman" w:eastAsiaTheme="minorEastAsia" w:hAnsi="Times New Roman" w:cs="Times New Roman"/>
+          <w:sz w:val="24"/>
+          <w:szCs w:val="24"/>
+          <w:lang w:eastAsia="zh-CN"/>
+        </w:rPr>
+      </w:pPr>
+    </w:p>
+    <w:p>
+      <w:pPr>
+        <w:spacing w:line="360" w:lineRule="auto"/>
+        <w:ind w:left="720"/>
+        <w:jc w:val="both"/>
+        <w:rPr>
+          <w:rFonts w:ascii="Times New Roman" w:eastAsiaTheme="minorEastAsia" w:hAnsi="Times New Roman" w:cs="Times New Roman"/>
+          <w:sz w:val="24"/>
+          <w:szCs w:val="24"/>
+          <w:lang w:eastAsia="zh-CN"/>
+        </w:rPr>
+      </w:pPr>
+      <w:r>
+        <w:rPr>
+          <w:rFonts w:ascii="Times New Roman" w:eastAsiaTheme="minorEastAsia" w:hAnsi="Times New Roman" w:cs="Times New Roman"/>
+          <w:sz w:val="24"/>
+          <w:szCs w:val="24"/>
+          <w:lang w:eastAsia="zh-CN"/>
+        </w:rPr>
+        <w:t>Lastly, another</w:t>
+      </w:r>
+      <w:r>
+        <w:rPr>
+          <w:rFonts w:ascii="Times New Roman" w:eastAsiaTheme="minorEastAsia" w:hAnsi="Times New Roman" w:cs="Times New Roman"/>
+          <w:sz w:val="24"/>
+          <w:szCs w:val="24"/>
+          <w:lang w:eastAsia="zh-CN"/>
+        </w:rPr>
+        <w:t xml:space="preserve"> research paper by Christoph </w:t>
+      </w:r>
+      <w:proofErr w:type="spellStart"/>
+      <w:r>
+        <w:rPr>
+          <w:rFonts w:ascii="Times New Roman" w:eastAsiaTheme="minorEastAsia" w:hAnsi="Times New Roman" w:cs="Times New Roman"/>
+          <w:sz w:val="24"/>
+          <w:szCs w:val="24"/>
+          <w:lang w:eastAsia="zh-CN"/>
+        </w:rPr>
+        <w:t>Kneiding</w:t>
+      </w:r>
+      <w:proofErr w:type="spellEnd"/>
+      <w:r>
+        <w:rPr>
+          <w:rFonts w:ascii="Times New Roman" w:eastAsiaTheme="minorEastAsia" w:hAnsi="Times New Roman" w:cs="Times New Roman"/>
+          <w:sz w:val="24"/>
+          <w:szCs w:val="24"/>
+          <w:lang w:eastAsia="zh-CN"/>
+        </w:rPr>
+        <w:t xml:space="preserve"> and Richard Rosenberg (2008) underscores the importance of understanding and addressing the variations in microcredit interest rates on a global scale. While small loan sizes are a commonly cited reason for high microcredit interest rates, the paper goes further to investigate the multifaceted factors contributing to these disparities. The research not only raises questions about the impact of interest rate differentials on borrower welfare but also examines the role of competition and public policy in shaping the microcredit landscape.</w:t>
+      </w:r>
+    </w:p>
+    <w:p>
+      <w:pPr>
+        <w:spacing w:line="360" w:lineRule="auto"/>
+        <w:ind w:left="720"/>
+        <w:jc w:val="both"/>
+        <w:rPr>
+          <w:rFonts w:ascii="Times New Roman" w:eastAsiaTheme="minorEastAsia" w:hAnsi="Times New Roman" w:cs="Times New Roman"/>
+          <w:sz w:val="24"/>
+          <w:szCs w:val="24"/>
+          <w:lang w:eastAsia="zh-CN"/>
+        </w:rPr>
+      </w:pPr>
+      <w:r>
+        <w:rPr>
+          <w:rFonts w:ascii="Times New Roman" w:eastAsiaTheme="minorEastAsia" w:hAnsi="Times New Roman" w:cs="Times New Roman"/>
+          <w:sz w:val="24"/>
+          <w:szCs w:val="24"/>
+          <w:lang w:eastAsia="zh-CN"/>
+        </w:rPr>
+        <w:t>The research paper explores several fundamental questions that shed light on the variations in microcredit interest rates:</w:t>
+      </w:r>
+    </w:p>
+    <w:p>
+      <w:pPr>
+        <w:pStyle w:val="ListParagraph"/>
+        <w:numPr>
+          <w:ilvl w:val="1"/>
+          <w:numId w:val="37"/>
+        </w:numPr>
+        <w:spacing w:line="360" w:lineRule="auto"/>
+        <w:jc w:val="both"/>
+        <w:rPr>
+          <w:rFonts w:ascii="Times New Roman" w:eastAsiaTheme="minorEastAsia" w:hAnsi="Times New Roman" w:cs="Times New Roman"/>
+          <w:sz w:val="24"/>
+          <w:szCs w:val="24"/>
+          <w:lang w:eastAsia="zh-CN"/>
+        </w:rPr>
+      </w:pPr>
+      <w:r>
+        <w:rPr>
+          <w:rFonts w:ascii="Times New Roman" w:eastAsiaTheme="minorEastAsia" w:hAnsi="Times New Roman" w:cs="Times New Roman"/>
+          <w:sz w:val="24"/>
+          <w:szCs w:val="24"/>
+          <w:lang w:eastAsia="zh-CN"/>
+        </w:rPr>
+        <w:t xml:space="preserve">Comparative Borrower Welfare: </w:t>
+      </w:r>
+    </w:p>
+    <w:p>
+      <w:pPr>
+        <w:spacing w:line="360" w:lineRule="auto"/>
+        <w:ind w:left="1080"/>
+        <w:jc w:val="both"/>
+        <w:rPr>
+          <w:rFonts w:ascii="Times New Roman" w:eastAsiaTheme="minorEastAsia" w:hAnsi="Times New Roman" w:cs="Times New Roman"/>
+          <w:sz w:val="24"/>
+          <w:szCs w:val="24"/>
+          <w:lang w:eastAsia="zh-CN"/>
+        </w:rPr>
+      </w:pPr>
+      <w:r>
+        <w:rPr>
+          <w:rFonts w:ascii="Times New Roman" w:eastAsiaTheme="minorEastAsia" w:hAnsi="Times New Roman" w:cs="Times New Roman"/>
+          <w:sz w:val="24"/>
+          <w:szCs w:val="24"/>
+          <w:lang w:eastAsia="zh-CN"/>
+        </w:rPr>
+        <w:lastRenderedPageBreak/>
+        <w:t>The paper investigates how borrowers fare in both low-interest and high-interest microcredit environments. It seeks to understand the impact of interest rate disparities on the well-being of microcredit clients.</w:t>
+      </w:r>
+    </w:p>
+    <w:p>
+      <w:pPr>
+        <w:pStyle w:val="ListParagraph"/>
+        <w:numPr>
+          <w:ilvl w:val="1"/>
+          <w:numId w:val="37"/>
+        </w:numPr>
+        <w:spacing w:line="360" w:lineRule="auto"/>
+        <w:jc w:val="both"/>
+        <w:rPr>
+          <w:rFonts w:ascii="Times New Roman" w:eastAsiaTheme="minorEastAsia" w:hAnsi="Times New Roman" w:cs="Times New Roman"/>
+          <w:sz w:val="24"/>
+          <w:szCs w:val="24"/>
+          <w:lang w:eastAsia="zh-CN"/>
+        </w:rPr>
+      </w:pPr>
+      <w:r>
+        <w:rPr>
+          <w:rFonts w:ascii="Times New Roman" w:eastAsiaTheme="minorEastAsia" w:hAnsi="Times New Roman" w:cs="Times New Roman"/>
+          <w:sz w:val="24"/>
+          <w:szCs w:val="24"/>
+          <w:lang w:eastAsia="zh-CN"/>
+        </w:rPr>
+        <w:t xml:space="preserve">Competition and Efficiency: </w:t>
+      </w:r>
+    </w:p>
+    <w:p>
+      <w:pPr>
+        <w:spacing w:line="360" w:lineRule="auto"/>
+        <w:ind w:left="1080"/>
+        <w:jc w:val="both"/>
+        <w:rPr>
+          <w:rFonts w:ascii="Times New Roman" w:eastAsiaTheme="minorEastAsia" w:hAnsi="Times New Roman" w:cs="Times New Roman"/>
+          <w:sz w:val="24"/>
+          <w:szCs w:val="24"/>
+          <w:lang w:eastAsia="zh-CN"/>
+        </w:rPr>
+      </w:pPr>
+      <w:r>
+        <w:rPr>
+          <w:rFonts w:ascii="Times New Roman" w:eastAsiaTheme="minorEastAsia" w:hAnsi="Times New Roman" w:cs="Times New Roman"/>
+          <w:sz w:val="24"/>
+          <w:szCs w:val="24"/>
+          <w:lang w:eastAsia="zh-CN"/>
+        </w:rPr>
+        <w:t>The authors examine the relationship between competition among microfinance institutions (MFIs) and their operational efficiency. They assess whether increased competition necessarily results in lower microcredit interest rates.</w:t>
+      </w:r>
+    </w:p>
+    <w:p>
+      <w:pPr>
+        <w:pStyle w:val="ListParagraph"/>
+        <w:numPr>
+          <w:ilvl w:val="1"/>
+          <w:numId w:val="37"/>
+        </w:numPr>
+        <w:spacing w:line="360" w:lineRule="auto"/>
+        <w:jc w:val="both"/>
+        <w:rPr>
+          <w:rFonts w:ascii="Times New Roman" w:eastAsiaTheme="minorEastAsia" w:hAnsi="Times New Roman" w:cs="Times New Roman"/>
+          <w:sz w:val="24"/>
+          <w:szCs w:val="24"/>
+          <w:lang w:eastAsia="zh-CN"/>
+        </w:rPr>
+      </w:pPr>
+      <w:r>
+        <w:rPr>
+          <w:rFonts w:ascii="Times New Roman" w:eastAsiaTheme="minorEastAsia" w:hAnsi="Times New Roman" w:cs="Times New Roman"/>
+          <w:sz w:val="24"/>
+          <w:szCs w:val="24"/>
+          <w:lang w:eastAsia="zh-CN"/>
+        </w:rPr>
+        <w:t xml:space="preserve">Public Policy and Regulatory Environment: </w:t>
+      </w:r>
+    </w:p>
+    <w:p>
+      <w:pPr>
+        <w:spacing w:line="360" w:lineRule="auto"/>
+        <w:ind w:left="1080"/>
+        <w:jc w:val="both"/>
+        <w:rPr>
+          <w:rFonts w:ascii="Times New Roman" w:eastAsiaTheme="minorEastAsia" w:hAnsi="Times New Roman" w:cs="Times New Roman"/>
+          <w:sz w:val="24"/>
+          <w:szCs w:val="24"/>
+          <w:lang w:eastAsia="zh-CN"/>
+        </w:rPr>
+      </w:pPr>
+      <w:r>
+        <w:rPr>
+          <w:rFonts w:ascii="Times New Roman" w:eastAsiaTheme="minorEastAsia" w:hAnsi="Times New Roman" w:cs="Times New Roman"/>
+          <w:sz w:val="24"/>
+          <w:szCs w:val="24"/>
+          <w:lang w:eastAsia="zh-CN"/>
+        </w:rPr>
+        <w:t>The paper also delves into the role of public policy in influencing the domestic microfinance sector. It explores the characteristics of an "appropriate" regulatory environment that can foster responsible microcredit practices and ensure the interests of borrowers are protected.</w:t>
+      </w:r>
+    </w:p>
+    <w:p>
+      <w:pPr>
+        <w:spacing w:line="360" w:lineRule="auto"/>
+        <w:ind w:left="720"/>
         <w:jc w:val="both"/>
         <w:rPr>
           <w:rFonts w:ascii="Times New Roman" w:eastAsiaTheme="minorEastAsia" w:hAnsi="Times New Roman" w:cs="Times New Roman"/>
@@ -3010,22 +3289,41 @@
     <w:p>
       <w:pPr>
         <w:spacing w:line="360" w:lineRule="auto"/>
-        <w:jc w:val="both"/>
-        <w:rPr>
-          <w:rFonts w:ascii="Times New Roman" w:eastAsiaTheme="minorEastAsia" w:hAnsi="Times New Roman" w:cs="Times New Roman"/>
-          <w:sz w:val="24"/>
-          <w:szCs w:val="24"/>
-          <w:lang w:eastAsia="zh-CN"/>
-        </w:rPr>
-      </w:pPr>
-      <w:r>
-        <w:rPr>
-          <w:rFonts w:ascii="Times New Roman" w:eastAsiaTheme="minorEastAsia" w:hAnsi="Times New Roman" w:cs="Times New Roman"/>
-          <w:sz w:val="24"/>
-          <w:szCs w:val="24"/>
-          <w:lang w:eastAsia="zh-CN"/>
-        </w:rPr>
-        <w:t xml:space="preserve">Siwale and </w:t>
+        <w:ind w:left="720"/>
+        <w:jc w:val="both"/>
+        <w:rPr>
+          <w:rFonts w:ascii="Times New Roman" w:eastAsiaTheme="minorEastAsia" w:hAnsi="Times New Roman" w:cs="Times New Roman"/>
+          <w:sz w:val="24"/>
+          <w:szCs w:val="24"/>
+          <w:lang w:eastAsia="zh-CN"/>
+        </w:rPr>
+      </w:pPr>
+      <w:r>
+        <w:rPr>
+          <w:rFonts w:ascii="Times New Roman" w:eastAsiaTheme="minorEastAsia" w:hAnsi="Times New Roman" w:cs="Times New Roman"/>
+          <w:sz w:val="24"/>
+          <w:szCs w:val="24"/>
+          <w:lang w:eastAsia="zh-CN"/>
+        </w:rPr>
+        <w:t xml:space="preserve"> </w:t>
+      </w:r>
+      <w:r>
+        <w:rPr>
+          <w:rFonts w:ascii="Times New Roman" w:eastAsiaTheme="minorEastAsia" w:hAnsi="Times New Roman" w:cs="Times New Roman"/>
+          <w:sz w:val="24"/>
+          <w:szCs w:val="24"/>
+          <w:lang w:eastAsia="zh-CN"/>
+        </w:rPr>
+        <w:t>T</w:t>
+      </w:r>
+      <w:r>
+        <w:rPr>
+          <w:rFonts w:ascii="Times New Roman" w:eastAsiaTheme="minorEastAsia" w:hAnsi="Times New Roman" w:cs="Times New Roman"/>
+          <w:sz w:val="24"/>
+          <w:szCs w:val="24"/>
+          <w:lang w:eastAsia="zh-CN"/>
+        </w:rPr>
+        <w:t xml:space="preserve">he research paper by Juliana Siwale and Cécile </w:t>
       </w:r>
       <w:proofErr w:type="spellStart"/>
       <w:r>
@@ -3045,94 +3343,387 @@
           <w:szCs w:val="24"/>
           <w:lang w:eastAsia="zh-CN"/>
         </w:rPr>
-        <w:t xml:space="preserve"> (2022) present a nuanced examination of the digitization process in microfinance and its effects on the sector's traditional human-centric approach. The authors argue that as MFIs embrace digital platforms for loan application processing, there exists a risk of diminishing the personalized and empathetic interactions that have long characterized these institutions. They emphasize that maintaining the 'human face' of microfinance is essential for fostering client trust, particularly among vulnerable and underserved populations.</w:t>
-      </w:r>
-    </w:p>
-    <w:p>
-      <w:pPr>
-        <w:spacing w:line="360" w:lineRule="auto"/>
-        <w:jc w:val="both"/>
-        <w:rPr>
-          <w:rFonts w:ascii="Times New Roman" w:eastAsiaTheme="minorEastAsia" w:hAnsi="Times New Roman" w:cs="Times New Roman"/>
-          <w:sz w:val="24"/>
-          <w:szCs w:val="24"/>
-          <w:lang w:eastAsia="zh-CN"/>
-        </w:rPr>
-      </w:pPr>
-      <w:r>
-        <w:rPr>
-          <w:rFonts w:ascii="Times New Roman" w:eastAsiaTheme="minorEastAsia" w:hAnsi="Times New Roman" w:cs="Times New Roman"/>
-          <w:sz w:val="24"/>
-          <w:szCs w:val="24"/>
-          <w:lang w:eastAsia="zh-CN"/>
-        </w:rPr>
-        <w:t>Singh, Jha, and Singh (2022) contribute empirical evidence through their study on the impact of digitization on the loan application process within Indian microfinance institutions. Their research analyzes how digitization influences operational efficiency, accessibility, and loan approval turnaround time. The study reveals that while digitization can enhance efficiency and reduce processing time, it also unveils challenges related to digital literacy, especially among clients from remote and economically disadvantaged regions.</w:t>
-      </w:r>
-    </w:p>
-    <w:p>
-      <w:pPr>
-        <w:spacing w:line="360" w:lineRule="auto"/>
-        <w:jc w:val="both"/>
-        <w:rPr>
-          <w:rFonts w:ascii="Times New Roman" w:eastAsiaTheme="minorEastAsia" w:hAnsi="Times New Roman" w:cs="Times New Roman"/>
-          <w:sz w:val="24"/>
-          <w:szCs w:val="24"/>
-          <w:lang w:eastAsia="zh-CN"/>
-        </w:rPr>
-      </w:pPr>
-      <w:r>
-        <w:rPr>
-          <w:rFonts w:ascii="Times New Roman" w:eastAsiaTheme="minorEastAsia" w:hAnsi="Times New Roman" w:cs="Times New Roman"/>
-          <w:sz w:val="24"/>
-          <w:szCs w:val="24"/>
-          <w:lang w:eastAsia="zh-CN"/>
-        </w:rPr>
-        <w:t>Akter, Chowdhury, and Islam (2022) provide a comprehensive literature review on the digitization of the loan application process, offering insights into the broader implications of this transition. Their analysis highlights the diverse impacts of digitization on both the supply and demand sides of microfinance. By synthesizing findings from various studies, the authors underline the need for a holistic understanding of digitization's effects, including its potential to reshape client interactions, streamline operations, and influence financial inclusion.</w:t>
-      </w:r>
-    </w:p>
-    <w:p>
-      <w:pPr>
-        <w:spacing w:line="360" w:lineRule="auto"/>
-        <w:jc w:val="both"/>
-        <w:rPr>
-          <w:rFonts w:ascii="Times New Roman" w:eastAsiaTheme="minorEastAsia" w:hAnsi="Times New Roman" w:cs="Times New Roman"/>
-          <w:sz w:val="24"/>
-          <w:szCs w:val="24"/>
-          <w:lang w:eastAsia="zh-CN"/>
-        </w:rPr>
-      </w:pPr>
-    </w:p>
-    <w:p>
-      <w:pPr>
-        <w:spacing w:line="360" w:lineRule="auto"/>
-        <w:jc w:val="both"/>
-        <w:rPr>
-          <w:rFonts w:ascii="Times New Roman" w:eastAsiaTheme="minorEastAsia" w:hAnsi="Times New Roman" w:cs="Times New Roman"/>
-          <w:sz w:val="24"/>
-          <w:szCs w:val="24"/>
-          <w:lang w:eastAsia="zh-CN"/>
-        </w:rPr>
-      </w:pPr>
-    </w:p>
-    <w:p>
-      <w:pPr>
-        <w:spacing w:line="360" w:lineRule="auto"/>
-        <w:jc w:val="both"/>
-        <w:rPr>
-          <w:rFonts w:ascii="Times New Roman" w:eastAsiaTheme="minorEastAsia" w:hAnsi="Times New Roman" w:cs="Times New Roman"/>
-          <w:sz w:val="24"/>
-          <w:szCs w:val="24"/>
-          <w:lang w:eastAsia="zh-CN"/>
-        </w:rPr>
-      </w:pPr>
-      <w:r>
-        <w:rPr>
-          <w:rFonts w:ascii="Times New Roman" w:eastAsiaTheme="minorEastAsia" w:hAnsi="Times New Roman" w:cs="Times New Roman"/>
-          <w:sz w:val="24"/>
-          <w:szCs w:val="24"/>
-          <w:lang w:eastAsia="zh-CN"/>
-        </w:rPr>
-        <w:t>Kariuki and Mutua (2019) employ a case study approach to examine the digitization of the loan application process in Kenya. Their research showcases the positive outcomes of digitization, such as improved transparency, reduced processing times, and enhanced outreach to marginalized communities. Despite these advantages, the study also reveals challenges like data security concerns and the need for continuous technological support to ensure the sustainability of digitization efforts.</w:t>
+        <w:t xml:space="preserve"> (2021) underscores the need for a nuanced approach to digitizing microfinance. While digitization offers significant benefits, it also poses challenges, particularly in preserving the essential "human face" of microfinance institutions. The paper highlights the importance of maintaining personal relationships and trust between loan officers and clients, even as digital technologies are integrated into microfinance operations.</w:t>
+      </w:r>
+    </w:p>
+    <w:p>
+      <w:pPr>
+        <w:spacing w:line="360" w:lineRule="auto"/>
+        <w:ind w:left="720"/>
+        <w:jc w:val="both"/>
+        <w:rPr>
+          <w:rFonts w:ascii="Times New Roman" w:eastAsiaTheme="minorEastAsia" w:hAnsi="Times New Roman" w:cs="Times New Roman"/>
+          <w:sz w:val="24"/>
+          <w:szCs w:val="24"/>
+          <w:lang w:eastAsia="zh-CN"/>
+        </w:rPr>
+      </w:pPr>
+      <w:r>
+        <w:rPr>
+          <w:rFonts w:ascii="Times New Roman" w:eastAsiaTheme="minorEastAsia" w:hAnsi="Times New Roman" w:cs="Times New Roman"/>
+          <w:sz w:val="24"/>
+          <w:szCs w:val="24"/>
+          <w:lang w:eastAsia="zh-CN"/>
+        </w:rPr>
+        <w:t>The research paper draws on questionnaires and semi-structured interviews with managers and loan officers from four microfinance institutions in Zambia to shed light on the complexities of digitizing the lending process. Several key findings and discussions emerge:</w:t>
+      </w:r>
+    </w:p>
+    <w:p>
+      <w:pPr>
+        <w:spacing w:line="360" w:lineRule="auto"/>
+        <w:ind w:left="720"/>
+        <w:jc w:val="both"/>
+        <w:rPr>
+          <w:rFonts w:ascii="Times New Roman" w:eastAsiaTheme="minorEastAsia" w:hAnsi="Times New Roman" w:cs="Times New Roman"/>
+          <w:sz w:val="24"/>
+          <w:szCs w:val="24"/>
+          <w:lang w:eastAsia="zh-CN"/>
+        </w:rPr>
+      </w:pPr>
+      <w:r>
+        <w:rPr>
+          <w:rFonts w:ascii="Times New Roman" w:eastAsiaTheme="minorEastAsia" w:hAnsi="Times New Roman" w:cs="Times New Roman"/>
+          <w:sz w:val="24"/>
+          <w:szCs w:val="24"/>
+          <w:lang w:eastAsia="zh-CN"/>
+        </w:rPr>
+        <w:lastRenderedPageBreak/>
+        <w:t>The Dilemma of Digitization: The paper addresses the dilemma of digitization in microfinance, particularly in mature markets. It raises concerns about the potential loss of the personal, trust-based relationships between loan officers and clients if digitization completely replaces human interaction.</w:t>
+      </w:r>
+    </w:p>
+    <w:p>
+      <w:pPr>
+        <w:spacing w:line="360" w:lineRule="auto"/>
+        <w:ind w:left="720"/>
+        <w:jc w:val="both"/>
+        <w:rPr>
+          <w:rFonts w:ascii="Times New Roman" w:eastAsiaTheme="minorEastAsia" w:hAnsi="Times New Roman" w:cs="Times New Roman"/>
+          <w:sz w:val="24"/>
+          <w:szCs w:val="24"/>
+          <w:lang w:eastAsia="zh-CN"/>
+        </w:rPr>
+      </w:pPr>
+      <w:r>
+        <w:rPr>
+          <w:rFonts w:ascii="Times New Roman" w:eastAsiaTheme="minorEastAsia" w:hAnsi="Times New Roman" w:cs="Times New Roman"/>
+          <w:sz w:val="24"/>
+          <w:szCs w:val="24"/>
+          <w:lang w:eastAsia="zh-CN"/>
+        </w:rPr>
+        <w:t>Balancing Act: The study advocates for a blended approach that combines digital technologies with the flexibility and personal touch of loan officers. It argues that such an approach can help microfinance institutions maintain their competitive edge while enhancing the quality of soft information crucial for financial inclusion.</w:t>
+      </w:r>
+    </w:p>
+    <w:p>
+      <w:pPr>
+        <w:spacing w:line="360" w:lineRule="auto"/>
+        <w:ind w:left="720"/>
+        <w:jc w:val="both"/>
+        <w:rPr>
+          <w:rFonts w:ascii="Times New Roman" w:eastAsiaTheme="minorEastAsia" w:hAnsi="Times New Roman" w:cs="Times New Roman"/>
+          <w:sz w:val="24"/>
+          <w:szCs w:val="24"/>
+          <w:lang w:eastAsia="zh-CN"/>
+        </w:rPr>
+      </w:pPr>
+      <w:r>
+        <w:rPr>
+          <w:rFonts w:ascii="Times New Roman" w:eastAsiaTheme="minorEastAsia" w:hAnsi="Times New Roman" w:cs="Times New Roman"/>
+          <w:sz w:val="24"/>
+          <w:szCs w:val="24"/>
+          <w:lang w:eastAsia="zh-CN"/>
+        </w:rPr>
+        <w:t>Soft Information and Trust: The paper emphasizes the importance of soft information in microfinance, which often relies on personal knowledge and relationships to assess borrowers' creditworthiness. It suggests that a complete shift to digital processes may compromise the collection and utilization of this critical information.</w:t>
+      </w:r>
+    </w:p>
+    <w:p>
+      <w:pPr>
+        <w:spacing w:line="360" w:lineRule="auto"/>
+        <w:ind w:left="720"/>
+        <w:jc w:val="both"/>
+        <w:rPr>
+          <w:rFonts w:ascii="Times New Roman" w:eastAsiaTheme="minorEastAsia" w:hAnsi="Times New Roman" w:cs="Times New Roman"/>
+          <w:sz w:val="24"/>
+          <w:szCs w:val="24"/>
+          <w:lang w:eastAsia="zh-CN"/>
+        </w:rPr>
+      </w:pPr>
+      <w:r>
+        <w:rPr>
+          <w:rFonts w:ascii="Times New Roman" w:eastAsiaTheme="minorEastAsia" w:hAnsi="Times New Roman" w:cs="Times New Roman"/>
+          <w:sz w:val="24"/>
+          <w:szCs w:val="24"/>
+          <w:lang w:eastAsia="zh-CN"/>
+        </w:rPr>
+        <w:t>T</w:t>
+      </w:r>
+      <w:r>
+        <w:rPr>
+          <w:rFonts w:ascii="Times New Roman" w:eastAsiaTheme="minorEastAsia" w:hAnsi="Times New Roman" w:cs="Times New Roman"/>
+          <w:sz w:val="24"/>
+          <w:szCs w:val="24"/>
+          <w:lang w:eastAsia="zh-CN"/>
+        </w:rPr>
+        <w:t>he research argues that a balanced approach, leveraging the strengths of both digital technologies and the human touch, is essential for microfinance institutions to remain competitive and continue fostering financial inclusion, particularly in less mature markets. This perspective contributes to the ongoing discourse on the evolving landscape of microfinance and the delicate balance between innovation and tradition in the pursuit of greater financial access for underserved populations.</w:t>
+      </w:r>
+    </w:p>
+    <w:p>
+      <w:pPr>
+        <w:spacing w:line="360" w:lineRule="auto"/>
+        <w:ind w:left="720"/>
+        <w:jc w:val="both"/>
+        <w:rPr>
+          <w:rFonts w:ascii="Times New Roman" w:eastAsiaTheme="minorEastAsia" w:hAnsi="Times New Roman" w:cs="Times New Roman"/>
+          <w:sz w:val="24"/>
+          <w:szCs w:val="24"/>
+          <w:lang w:eastAsia="zh-CN"/>
+        </w:rPr>
+      </w:pPr>
+      <w:r>
+        <w:rPr>
+          <w:rFonts w:ascii="Times New Roman" w:eastAsiaTheme="minorEastAsia" w:hAnsi="Times New Roman" w:cs="Times New Roman"/>
+          <w:sz w:val="24"/>
+          <w:szCs w:val="24"/>
+          <w:lang w:eastAsia="zh-CN"/>
+        </w:rPr>
+        <w:t>In another</w:t>
+      </w:r>
+      <w:r>
+        <w:rPr>
+          <w:rFonts w:ascii="Times New Roman" w:eastAsiaTheme="minorEastAsia" w:hAnsi="Times New Roman" w:cs="Times New Roman"/>
+          <w:sz w:val="24"/>
+          <w:szCs w:val="24"/>
+          <w:lang w:eastAsia="zh-CN"/>
+        </w:rPr>
+        <w:t xml:space="preserve"> research paper by C. M. </w:t>
+      </w:r>
+      <w:proofErr w:type="spellStart"/>
+      <w:r>
+        <w:rPr>
+          <w:rFonts w:ascii="Times New Roman" w:eastAsiaTheme="minorEastAsia" w:hAnsi="Times New Roman" w:cs="Times New Roman"/>
+          <w:sz w:val="24"/>
+          <w:szCs w:val="24"/>
+          <w:lang w:eastAsia="zh-CN"/>
+        </w:rPr>
+        <w:t>Sarungu</w:t>
+      </w:r>
+      <w:proofErr w:type="spellEnd"/>
+      <w:r>
+        <w:rPr>
+          <w:rFonts w:ascii="Times New Roman" w:eastAsiaTheme="minorEastAsia" w:hAnsi="Times New Roman" w:cs="Times New Roman"/>
+          <w:sz w:val="24"/>
+          <w:szCs w:val="24"/>
+          <w:lang w:eastAsia="zh-CN"/>
+        </w:rPr>
+        <w:t xml:space="preserve"> (2020) sheds light on the technological challenges and opportunities within the digital lending industry in Indonesia. It underscores the importance of automation, technology maturity, and a seamless user experience. The proposed system architecture aligns with local regulations and incorporates key national entities, demonstrating the need for a tailored approach in this dynamic industry.</w:t>
+      </w:r>
+    </w:p>
+    <w:p>
+      <w:pPr>
+        <w:spacing w:line="360" w:lineRule="auto"/>
+        <w:ind w:left="720"/>
+        <w:jc w:val="both"/>
+        <w:rPr>
+          <w:rFonts w:ascii="Times New Roman" w:eastAsiaTheme="minorEastAsia" w:hAnsi="Times New Roman" w:cs="Times New Roman"/>
+          <w:sz w:val="24"/>
+          <w:szCs w:val="24"/>
+          <w:lang w:eastAsia="zh-CN"/>
+        </w:rPr>
+      </w:pPr>
+      <w:r>
+        <w:rPr>
+          <w:rFonts w:ascii="Times New Roman" w:eastAsiaTheme="minorEastAsia" w:hAnsi="Times New Roman" w:cs="Times New Roman"/>
+          <w:sz w:val="24"/>
+          <w:szCs w:val="24"/>
+          <w:lang w:eastAsia="zh-CN"/>
+        </w:rPr>
+        <w:t>The paper operates within the theoretical framework of digital lending, emphasizing the need for advanced technology and automation in the industry. It recognizes the significance of predictive machine learning algorithms in credit scoring models and the importance of integrating various technological components to create a seamless user experience.</w:t>
+      </w:r>
+    </w:p>
+    <w:p>
+      <w:pPr>
+        <w:spacing w:line="360" w:lineRule="auto"/>
+        <w:ind w:left="720"/>
+        <w:jc w:val="both"/>
+        <w:rPr>
+          <w:rFonts w:ascii="Times New Roman" w:eastAsiaTheme="minorEastAsia" w:hAnsi="Times New Roman" w:cs="Times New Roman"/>
+          <w:sz w:val="24"/>
+          <w:szCs w:val="24"/>
+          <w:lang w:eastAsia="zh-CN"/>
+        </w:rPr>
+      </w:pPr>
+      <w:r>
+        <w:rPr>
+          <w:rFonts w:ascii="Times New Roman" w:eastAsiaTheme="minorEastAsia" w:hAnsi="Times New Roman" w:cs="Times New Roman"/>
+          <w:sz w:val="24"/>
+          <w:szCs w:val="24"/>
+          <w:lang w:eastAsia="zh-CN"/>
+        </w:rPr>
+        <w:t>The research paper discusses several key findings and issues in the context of digital lending in Indonesia:</w:t>
+      </w:r>
+    </w:p>
+    <w:p>
+      <w:pPr>
+        <w:spacing w:line="360" w:lineRule="auto"/>
+        <w:ind w:left="720"/>
+        <w:jc w:val="both"/>
+        <w:rPr>
+          <w:rFonts w:ascii="Times New Roman" w:eastAsiaTheme="minorEastAsia" w:hAnsi="Times New Roman" w:cs="Times New Roman"/>
+          <w:sz w:val="24"/>
+          <w:szCs w:val="24"/>
+          <w:lang w:eastAsia="zh-CN"/>
+        </w:rPr>
+      </w:pPr>
+    </w:p>
+    <w:p>
+      <w:pPr>
+        <w:spacing w:line="360" w:lineRule="auto"/>
+        <w:ind w:left="720"/>
+        <w:jc w:val="both"/>
+        <w:rPr>
+          <w:rFonts w:ascii="Times New Roman" w:eastAsiaTheme="minorEastAsia" w:hAnsi="Times New Roman" w:cs="Times New Roman"/>
+          <w:sz w:val="24"/>
+          <w:szCs w:val="24"/>
+          <w:lang w:eastAsia="zh-CN"/>
+        </w:rPr>
+      </w:pPr>
+      <w:r>
+        <w:rPr>
+          <w:rFonts w:ascii="Times New Roman" w:eastAsiaTheme="minorEastAsia" w:hAnsi="Times New Roman" w:cs="Times New Roman"/>
+          <w:sz w:val="24"/>
+          <w:szCs w:val="24"/>
+          <w:lang w:eastAsia="zh-CN"/>
+        </w:rPr>
+        <w:t xml:space="preserve">Automation and Technology Maturity: The paper acknowledges the role of automation in accelerating processing speed within the digital lending sector. However, it highlights </w:t>
+      </w:r>
+      <w:proofErr w:type="gramStart"/>
+      <w:r>
+        <w:rPr>
+          <w:rFonts w:ascii="Times New Roman" w:eastAsiaTheme="minorEastAsia" w:hAnsi="Times New Roman" w:cs="Times New Roman"/>
+          <w:sz w:val="24"/>
+          <w:szCs w:val="24"/>
+          <w:lang w:eastAsia="zh-CN"/>
+        </w:rPr>
+        <w:t>that certain aspects of digital lending</w:t>
+      </w:r>
+      <w:proofErr w:type="gramEnd"/>
+      <w:r>
+        <w:rPr>
+          <w:rFonts w:ascii="Times New Roman" w:eastAsiaTheme="minorEastAsia" w:hAnsi="Times New Roman" w:cs="Times New Roman"/>
+          <w:sz w:val="24"/>
+          <w:szCs w:val="24"/>
+          <w:lang w:eastAsia="zh-CN"/>
+        </w:rPr>
+        <w:t>, such as background checks on customers, still rely on third-party applications, indicating the need for technological maturity in these areas.</w:t>
+      </w:r>
+    </w:p>
+    <w:p>
+      <w:pPr>
+        <w:spacing w:line="360" w:lineRule="auto"/>
+        <w:ind w:left="720"/>
+        <w:jc w:val="both"/>
+        <w:rPr>
+          <w:rFonts w:ascii="Times New Roman" w:eastAsiaTheme="minorEastAsia" w:hAnsi="Times New Roman" w:cs="Times New Roman"/>
+          <w:sz w:val="24"/>
+          <w:szCs w:val="24"/>
+          <w:lang w:eastAsia="zh-CN"/>
+        </w:rPr>
+      </w:pPr>
+      <w:r>
+        <w:rPr>
+          <w:rFonts w:ascii="Times New Roman" w:eastAsiaTheme="minorEastAsia" w:hAnsi="Times New Roman" w:cs="Times New Roman"/>
+          <w:sz w:val="24"/>
+          <w:szCs w:val="24"/>
+          <w:lang w:eastAsia="zh-CN"/>
+        </w:rPr>
+        <w:t>Loan Origination System: The paper underscores the importance of the loan origination system as the core component of the digital lending ecosystem. It discusses the need for continuous improvement and enhancement of this system to meet the evolving technological landscape.</w:t>
+      </w:r>
+    </w:p>
+    <w:p>
+      <w:pPr>
+        <w:spacing w:line="360" w:lineRule="auto"/>
+        <w:ind w:left="720"/>
+        <w:jc w:val="both"/>
+        <w:rPr>
+          <w:rFonts w:ascii="Times New Roman" w:eastAsiaTheme="minorEastAsia" w:hAnsi="Times New Roman" w:cs="Times New Roman"/>
+          <w:sz w:val="24"/>
+          <w:szCs w:val="24"/>
+          <w:lang w:eastAsia="zh-CN"/>
+        </w:rPr>
+      </w:pPr>
+      <w:r>
+        <w:rPr>
+          <w:rFonts w:ascii="Times New Roman" w:eastAsiaTheme="minorEastAsia" w:hAnsi="Times New Roman" w:cs="Times New Roman"/>
+          <w:sz w:val="24"/>
+          <w:szCs w:val="24"/>
+          <w:lang w:eastAsia="zh-CN"/>
+        </w:rPr>
+        <w:t>Seamless User Experience: The research paper emphasizes the adoption of high-end mobile app technology to provide a seamless user experience for customers. Creating comfort and ease of use on digital lending platforms is crucial for customer satisfaction and engagement.</w:t>
+      </w:r>
+    </w:p>
+    <w:p>
+      <w:pPr>
+        <w:spacing w:line="360" w:lineRule="auto"/>
+        <w:ind w:left="720"/>
+        <w:jc w:val="both"/>
+        <w:rPr>
+          <w:rFonts w:ascii="Times New Roman" w:eastAsiaTheme="minorEastAsia" w:hAnsi="Times New Roman" w:cs="Times New Roman"/>
+          <w:sz w:val="24"/>
+          <w:szCs w:val="24"/>
+          <w:lang w:eastAsia="zh-CN"/>
+        </w:rPr>
+      </w:pPr>
+      <w:r>
+        <w:rPr>
+          <w:rFonts w:ascii="Times New Roman" w:eastAsiaTheme="minorEastAsia" w:hAnsi="Times New Roman" w:cs="Times New Roman"/>
+          <w:sz w:val="24"/>
+          <w:szCs w:val="24"/>
+          <w:lang w:eastAsia="zh-CN"/>
+        </w:rPr>
+        <w:t>Planning and Roadmap: To keep up with the rapid pace of technological adoption in the digital lending industry, the paper suggests the importance of planning and creating a roadmap for technology stack development. This roadmap should align with local regulations and incorporate national entities, such as the national single ID server and local credit bureau.</w:t>
+      </w:r>
+    </w:p>
+    <w:p>
+      <w:pPr>
+        <w:spacing w:line="360" w:lineRule="auto"/>
+        <w:ind w:left="720"/>
+        <w:jc w:val="both"/>
+        <w:rPr>
+          <w:rFonts w:ascii="Times New Roman" w:eastAsiaTheme="minorEastAsia" w:hAnsi="Times New Roman" w:cs="Times New Roman"/>
+          <w:sz w:val="24"/>
+          <w:szCs w:val="24"/>
+          <w:lang w:eastAsia="zh-CN"/>
+        </w:rPr>
+      </w:pPr>
+      <w:r>
+        <w:rPr>
+          <w:rFonts w:ascii="Times New Roman" w:eastAsiaTheme="minorEastAsia" w:hAnsi="Times New Roman" w:cs="Times New Roman"/>
+          <w:sz w:val="24"/>
+          <w:szCs w:val="24"/>
+          <w:lang w:eastAsia="zh-CN"/>
+        </w:rPr>
+        <w:t>Localization: The proposed software system architecture is designed to be specific to Indonesia, taking into account the country's unique regulatory environment and the inclusion of essential national entities within the digital lending ecosystem.</w:t>
+      </w:r>
+    </w:p>
+    <w:p>
+      <w:pPr>
+        <w:spacing w:line="360" w:lineRule="auto"/>
+        <w:ind w:left="720"/>
+        <w:jc w:val="both"/>
+        <w:rPr>
+          <w:rFonts w:ascii="Times New Roman" w:eastAsiaTheme="minorEastAsia" w:hAnsi="Times New Roman" w:cs="Times New Roman"/>
+          <w:sz w:val="24"/>
+          <w:szCs w:val="24"/>
+          <w:lang w:eastAsia="zh-CN"/>
+        </w:rPr>
+      </w:pPr>
+      <w:r>
+        <w:rPr>
+          <w:rFonts w:ascii="Times New Roman" w:eastAsiaTheme="minorEastAsia" w:hAnsi="Times New Roman" w:cs="Times New Roman"/>
+          <w:sz w:val="24"/>
+          <w:szCs w:val="24"/>
+          <w:lang w:eastAsia="zh-CN"/>
+        </w:rPr>
+        <w:t>This research contributes to the understanding of the digital lending landscape in Indonesia and the necessity of technological advancements to meet the evolving needs of customers and regulatory requirements. It emphasizes the importance of a well-planned and adaptable technology roadmap to ensure the sustained growth and success of digital lending businesses in the Indonesian market.</w:t>
       </w:r>
     </w:p>
     <w:p>
@@ -3170,75 +3761,266 @@
           <w:szCs w:val="24"/>
           <w:lang w:eastAsia="zh-CN"/>
         </w:rPr>
+        <w:lastRenderedPageBreak/>
         <w:t>The use of automated credit scoring and payment reminders is a growing trend in microfinance. These technologies can help microfinance institutions (MFIs) to reduce loan defaults by more accurately assessing the creditworthiness of borrowers and by reminding borrowers of their loan repayment obligations.</w:t>
       </w:r>
     </w:p>
     <w:p>
       <w:pPr>
         <w:spacing w:line="360" w:lineRule="auto"/>
-        <w:jc w:val="both"/>
-        <w:rPr>
-          <w:rFonts w:ascii="Times New Roman" w:eastAsiaTheme="minorEastAsia" w:hAnsi="Times New Roman" w:cs="Times New Roman"/>
-          <w:sz w:val="24"/>
-          <w:szCs w:val="24"/>
-          <w:lang w:eastAsia="zh-CN"/>
-        </w:rPr>
-      </w:pPr>
-      <w:r>
-        <w:rPr>
-          <w:rFonts w:ascii="Times New Roman" w:eastAsiaTheme="minorEastAsia" w:hAnsi="Times New Roman" w:cs="Times New Roman"/>
-          <w:sz w:val="24"/>
-          <w:szCs w:val="24"/>
-          <w:lang w:eastAsia="zh-CN"/>
-        </w:rPr>
-        <w:t>Chowdhury and Haque (2020) present a randomized controlled trial investigating the role of technology in improving loan repayment behavior. By employing personalized digital communication and reminders, the study demonstrates a significant decrease in loan defaults, indicating the potential of technology in positively impacting loan portfolio performance. This finding underscores the practical implications of technology adoption for enhancing the financial stability of both MFIs and clients.</w:t>
-      </w:r>
-    </w:p>
-    <w:p>
-      <w:pPr>
-        <w:spacing w:line="360" w:lineRule="auto"/>
-        <w:jc w:val="both"/>
-        <w:rPr>
-          <w:rFonts w:ascii="Times New Roman" w:eastAsiaTheme="minorEastAsia" w:hAnsi="Times New Roman" w:cs="Times New Roman"/>
-          <w:sz w:val="24"/>
-          <w:szCs w:val="24"/>
-          <w:lang w:eastAsia="zh-CN"/>
-        </w:rPr>
-      </w:pPr>
-      <w:r>
-        <w:rPr>
-          <w:rFonts w:ascii="Times New Roman" w:eastAsiaTheme="minorEastAsia" w:hAnsi="Times New Roman" w:cs="Times New Roman"/>
-          <w:sz w:val="24"/>
-          <w:szCs w:val="24"/>
-          <w:lang w:eastAsia="zh-CN"/>
-        </w:rPr>
-        <w:t>Eisenbeis (1996) presents a pioneering contribution to the domain of credit scoring techniques. The study focuses on the evaluation of commercial loans and explores the application of credit-scoring techniques as a means of assessing creditworthiness. The author underscores the significance of accurate credit evaluation, demonstrating how such techniques can enhance the lending process and mitigate potential risks associated with loan defaults. This research lays a foundational understanding of credit-scoring practices, thereby paving the way for subsequent developments in the field.</w:t>
-      </w:r>
-    </w:p>
-    <w:p>
-      <w:pPr>
-        <w:spacing w:line="360" w:lineRule="auto"/>
-        <w:jc w:val="both"/>
-        <w:rPr>
-          <w:rFonts w:ascii="Times New Roman" w:eastAsiaTheme="minorEastAsia" w:hAnsi="Times New Roman" w:cs="Times New Roman"/>
-          <w:sz w:val="24"/>
-          <w:szCs w:val="24"/>
-          <w:lang w:eastAsia="zh-CN"/>
-        </w:rPr>
-      </w:pPr>
-      <w:r>
-        <w:rPr>
-          <w:rFonts w:ascii="Times New Roman" w:eastAsiaTheme="minorEastAsia" w:hAnsi="Times New Roman" w:cs="Times New Roman"/>
-          <w:sz w:val="24"/>
-          <w:szCs w:val="24"/>
-          <w:lang w:eastAsia="zh-CN"/>
-        </w:rPr>
-        <w:t xml:space="preserve">Teles et al. (2020) delve into the realm of credit scoring with a distinct focus on collateral-backed loans. Through the application of classification methods, the study addresses the complex task of credit assessment in scenarios involving collateral. </w:t>
-      </w:r>
-    </w:p>
-    <w:p>
-      <w:pPr>
-        <w:spacing w:line="360" w:lineRule="auto"/>
+        <w:ind w:left="720"/>
+        <w:jc w:val="both"/>
+        <w:rPr>
+          <w:rFonts w:ascii="Times New Roman" w:eastAsiaTheme="minorEastAsia" w:hAnsi="Times New Roman" w:cs="Times New Roman"/>
+          <w:sz w:val="24"/>
+          <w:szCs w:val="24"/>
+          <w:lang w:eastAsia="zh-CN"/>
+        </w:rPr>
+      </w:pPr>
+      <w:r>
+        <w:rPr>
+          <w:rFonts w:ascii="Times New Roman" w:eastAsiaTheme="minorEastAsia" w:hAnsi="Times New Roman" w:cs="Times New Roman"/>
+          <w:sz w:val="24"/>
+          <w:szCs w:val="24"/>
+          <w:lang w:eastAsia="zh-CN"/>
+        </w:rPr>
+        <w:t xml:space="preserve"> </w:t>
+      </w:r>
+      <w:r>
+        <w:rPr>
+          <w:rFonts w:ascii="Times New Roman" w:eastAsiaTheme="minorEastAsia" w:hAnsi="Times New Roman" w:cs="Times New Roman"/>
+          <w:sz w:val="24"/>
+          <w:szCs w:val="24"/>
+          <w:lang w:eastAsia="zh-CN"/>
+        </w:rPr>
+        <w:t>T</w:t>
+      </w:r>
+      <w:r>
+        <w:rPr>
+          <w:rFonts w:ascii="Times New Roman" w:eastAsiaTheme="minorEastAsia" w:hAnsi="Times New Roman" w:cs="Times New Roman"/>
+          <w:sz w:val="24"/>
+          <w:szCs w:val="24"/>
+          <w:lang w:eastAsia="zh-CN"/>
+        </w:rPr>
+        <w:t xml:space="preserve">he research paper by N. </w:t>
+      </w:r>
+      <w:proofErr w:type="spellStart"/>
+      <w:r>
+        <w:rPr>
+          <w:rFonts w:ascii="Times New Roman" w:eastAsiaTheme="minorEastAsia" w:hAnsi="Times New Roman" w:cs="Times New Roman"/>
+          <w:sz w:val="24"/>
+          <w:szCs w:val="24"/>
+          <w:lang w:eastAsia="zh-CN"/>
+        </w:rPr>
+        <w:t>Darapaneni</w:t>
+      </w:r>
+      <w:proofErr w:type="spellEnd"/>
+      <w:r>
+        <w:rPr>
+          <w:rFonts w:ascii="Times New Roman" w:eastAsiaTheme="minorEastAsia" w:hAnsi="Times New Roman" w:cs="Times New Roman"/>
+          <w:sz w:val="24"/>
+          <w:szCs w:val="24"/>
+          <w:lang w:eastAsia="zh-CN"/>
+        </w:rPr>
+        <w:t xml:space="preserve">, A. Kumar, A. </w:t>
+      </w:r>
+      <w:proofErr w:type="spellStart"/>
+      <w:r>
+        <w:rPr>
+          <w:rFonts w:ascii="Times New Roman" w:eastAsiaTheme="minorEastAsia" w:hAnsi="Times New Roman" w:cs="Times New Roman"/>
+          <w:sz w:val="24"/>
+          <w:szCs w:val="24"/>
+          <w:lang w:eastAsia="zh-CN"/>
+        </w:rPr>
+        <w:t>Dixet</w:t>
+      </w:r>
+      <w:proofErr w:type="spellEnd"/>
+      <w:r>
+        <w:rPr>
+          <w:rFonts w:ascii="Times New Roman" w:eastAsiaTheme="minorEastAsia" w:hAnsi="Times New Roman" w:cs="Times New Roman"/>
+          <w:sz w:val="24"/>
+          <w:szCs w:val="24"/>
+          <w:lang w:eastAsia="zh-CN"/>
+        </w:rPr>
+        <w:t xml:space="preserve">, M. </w:t>
+      </w:r>
+      <w:proofErr w:type="spellStart"/>
+      <w:r>
+        <w:rPr>
+          <w:rFonts w:ascii="Times New Roman" w:eastAsiaTheme="minorEastAsia" w:hAnsi="Times New Roman" w:cs="Times New Roman"/>
+          <w:sz w:val="24"/>
+          <w:szCs w:val="24"/>
+          <w:lang w:eastAsia="zh-CN"/>
+        </w:rPr>
+        <w:t>Suriyanarayanan</w:t>
+      </w:r>
+      <w:proofErr w:type="spellEnd"/>
+      <w:r>
+        <w:rPr>
+          <w:rFonts w:ascii="Times New Roman" w:eastAsiaTheme="minorEastAsia" w:hAnsi="Times New Roman" w:cs="Times New Roman"/>
+          <w:sz w:val="24"/>
+          <w:szCs w:val="24"/>
+          <w:lang w:eastAsia="zh-CN"/>
+        </w:rPr>
+        <w:t xml:space="preserve">, S. Srivastava, and A. R. </w:t>
+      </w:r>
+      <w:proofErr w:type="spellStart"/>
+      <w:r>
+        <w:rPr>
+          <w:rFonts w:ascii="Times New Roman" w:eastAsiaTheme="minorEastAsia" w:hAnsi="Times New Roman" w:cs="Times New Roman"/>
+          <w:sz w:val="24"/>
+          <w:szCs w:val="24"/>
+          <w:lang w:eastAsia="zh-CN"/>
+        </w:rPr>
+        <w:t>Paduri</w:t>
+      </w:r>
+      <w:proofErr w:type="spellEnd"/>
+      <w:r>
+        <w:rPr>
+          <w:rFonts w:ascii="Times New Roman" w:eastAsiaTheme="minorEastAsia" w:hAnsi="Times New Roman" w:cs="Times New Roman"/>
+          <w:sz w:val="24"/>
+          <w:szCs w:val="24"/>
+          <w:lang w:eastAsia="zh-CN"/>
+        </w:rPr>
+        <w:t xml:space="preserve"> (2022) underscores the transformative impact of AI/ML technologies on the credit process of financial institutions. By enhancing the accuracy of loan default prediction and credit scoring, these technologies contribute to risk reduction and informed lending decisions.</w:t>
+      </w:r>
+    </w:p>
+    <w:p>
+      <w:pPr>
+        <w:spacing w:line="360" w:lineRule="auto"/>
+        <w:ind w:left="720"/>
+        <w:jc w:val="both"/>
+        <w:rPr>
+          <w:rFonts w:ascii="Times New Roman" w:eastAsiaTheme="minorEastAsia" w:hAnsi="Times New Roman" w:cs="Times New Roman"/>
+          <w:sz w:val="24"/>
+          <w:szCs w:val="24"/>
+          <w:lang w:eastAsia="zh-CN"/>
+        </w:rPr>
+      </w:pPr>
+      <w:r>
+        <w:rPr>
+          <w:rFonts w:ascii="Times New Roman" w:eastAsiaTheme="minorEastAsia" w:hAnsi="Times New Roman" w:cs="Times New Roman"/>
+          <w:sz w:val="24"/>
+          <w:szCs w:val="24"/>
+          <w:lang w:eastAsia="zh-CN"/>
+        </w:rPr>
+        <w:t>The paper introduces the Seven Seas loan prediction solution, emphasizing its potential benefits for financial institutions. It highlights the broad market scope for such a solution, not only in India but also globally, signaling the significant opportunities for financial institutions to embrace disruptive technology in their transformation initiatives.</w:t>
+      </w:r>
+    </w:p>
+    <w:p>
+      <w:pPr>
+        <w:spacing w:line="360" w:lineRule="auto"/>
+        <w:ind w:left="720"/>
+        <w:jc w:val="both"/>
+        <w:rPr>
+          <w:rFonts w:ascii="Times New Roman" w:eastAsiaTheme="minorEastAsia" w:hAnsi="Times New Roman" w:cs="Times New Roman"/>
+          <w:sz w:val="24"/>
+          <w:szCs w:val="24"/>
+          <w:lang w:eastAsia="zh-CN"/>
+        </w:rPr>
+      </w:pPr>
+      <w:r>
+        <w:rPr>
+          <w:rFonts w:ascii="Times New Roman" w:eastAsiaTheme="minorEastAsia" w:hAnsi="Times New Roman" w:cs="Times New Roman"/>
+          <w:sz w:val="24"/>
+          <w:szCs w:val="24"/>
+          <w:lang w:eastAsia="zh-CN"/>
+        </w:rPr>
+        <w:t>The research paper addresses several key findings and issues related to loan prediction and financial technology:</w:t>
+      </w:r>
+    </w:p>
+    <w:p>
+      <w:pPr>
+        <w:spacing w:line="360" w:lineRule="auto"/>
+        <w:ind w:left="720"/>
+        <w:jc w:val="both"/>
+        <w:rPr>
+          <w:rFonts w:ascii="Times New Roman" w:eastAsiaTheme="minorEastAsia" w:hAnsi="Times New Roman" w:cs="Times New Roman"/>
+          <w:sz w:val="24"/>
+          <w:szCs w:val="24"/>
+          <w:lang w:eastAsia="zh-CN"/>
+        </w:rPr>
+      </w:pPr>
+      <w:r>
+        <w:rPr>
+          <w:rFonts w:ascii="Times New Roman" w:eastAsiaTheme="minorEastAsia" w:hAnsi="Times New Roman" w:cs="Times New Roman"/>
+          <w:sz w:val="24"/>
+          <w:szCs w:val="24"/>
+          <w:lang w:eastAsia="zh-CN"/>
+        </w:rPr>
+        <w:t>Profitability and Risk Reduction: The paper acknowledges the pivotal role of credit business in a financial institution's profitability and discusses how AI/ML technologies are instrumental in significantly reducing the risk associated with loan defaults.</w:t>
+      </w:r>
+    </w:p>
+    <w:p>
+      <w:pPr>
+        <w:spacing w:line="360" w:lineRule="auto"/>
+        <w:ind w:left="720"/>
+        <w:jc w:val="both"/>
+        <w:rPr>
+          <w:rFonts w:ascii="Times New Roman" w:eastAsiaTheme="minorEastAsia" w:hAnsi="Times New Roman" w:cs="Times New Roman"/>
+          <w:sz w:val="24"/>
+          <w:szCs w:val="24"/>
+          <w:lang w:eastAsia="zh-CN"/>
+        </w:rPr>
+      </w:pPr>
+      <w:r>
+        <w:rPr>
+          <w:rFonts w:ascii="Times New Roman" w:eastAsiaTheme="minorEastAsia" w:hAnsi="Times New Roman" w:cs="Times New Roman"/>
+          <w:sz w:val="24"/>
+          <w:szCs w:val="24"/>
+          <w:lang w:eastAsia="zh-CN"/>
+        </w:rPr>
+        <w:t>Data Science Techniques: It explores various data science techniques, such as logistic regression, SVM, neural networks, and random forests, and their contributions to enhancing the accuracy of loan default prediction. These techniques enable financial institutions to make more informed decisions regarding loan disbursements.</w:t>
+      </w:r>
+    </w:p>
+    <w:p>
+      <w:pPr>
+        <w:spacing w:line="360" w:lineRule="auto"/>
+        <w:ind w:left="720"/>
+        <w:jc w:val="both"/>
+        <w:rPr>
+          <w:rFonts w:ascii="Times New Roman" w:eastAsiaTheme="minorEastAsia" w:hAnsi="Times New Roman" w:cs="Times New Roman"/>
+          <w:sz w:val="24"/>
+          <w:szCs w:val="24"/>
+          <w:lang w:eastAsia="zh-CN"/>
+        </w:rPr>
+      </w:pPr>
+      <w:r>
+        <w:rPr>
+          <w:rFonts w:ascii="Times New Roman" w:eastAsiaTheme="minorEastAsia" w:hAnsi="Times New Roman" w:cs="Times New Roman"/>
+          <w:sz w:val="24"/>
+          <w:szCs w:val="24"/>
+          <w:lang w:eastAsia="zh-CN"/>
+        </w:rPr>
+        <w:t>Credit Scoring Model: The paper outlines the development of an alternative credit scoring model using machine learning. This model aids in predicting creditworthiness, allowing financial institutions to set the terms of loan disbursements effectively.</w:t>
+      </w:r>
+    </w:p>
+    <w:p>
+      <w:pPr>
+        <w:spacing w:line="360" w:lineRule="auto"/>
+        <w:ind w:left="720"/>
+        <w:jc w:val="both"/>
+        <w:rPr>
+          <w:rFonts w:ascii="Times New Roman" w:eastAsiaTheme="minorEastAsia" w:hAnsi="Times New Roman" w:cs="Times New Roman"/>
+          <w:sz w:val="24"/>
+          <w:szCs w:val="24"/>
+          <w:lang w:eastAsia="zh-CN"/>
+        </w:rPr>
+      </w:pPr>
+      <w:r>
+        <w:rPr>
+          <w:rFonts w:ascii="Times New Roman" w:eastAsiaTheme="minorEastAsia" w:hAnsi="Times New Roman" w:cs="Times New Roman"/>
+          <w:sz w:val="24"/>
+          <w:szCs w:val="24"/>
+          <w:lang w:eastAsia="zh-CN"/>
+        </w:rPr>
+        <w:t>Loan Origination Process: The research paper provides insights into the loan origination process, shedding light on the steps involved in loan application and evaluation, with a focus on the application of machine learning techniques.</w:t>
+      </w:r>
+    </w:p>
+    <w:p>
+      <w:pPr>
+        <w:spacing w:line="360" w:lineRule="auto"/>
+        <w:ind w:left="720"/>
         <w:jc w:val="both"/>
         <w:rPr>
           <w:rFonts w:ascii="Times New Roman" w:eastAsiaTheme="minorEastAsia" w:hAnsi="Times New Roman" w:cs="Times New Roman"/>
@@ -3255,658 +4037,1129 @@
           <w:lang w:eastAsia="zh-CN"/>
         </w:rPr>
         <w:lastRenderedPageBreak/>
-        <w:t>The authors emphasize the practical implications of classification methods in enhancing the accuracy of credit risk evaluation. This work extends the understanding of credit-scoring techniques, highlighting their adaptability to diverse loan structures and risk profiles.</w:t>
-      </w:r>
-    </w:p>
-    <w:p>
-      <w:pPr>
-        <w:spacing w:line="360" w:lineRule="auto"/>
-        <w:jc w:val="both"/>
-        <w:rPr>
-          <w:rFonts w:ascii="Times New Roman" w:eastAsiaTheme="minorEastAsia" w:hAnsi="Times New Roman" w:cs="Times New Roman"/>
-          <w:sz w:val="24"/>
-          <w:szCs w:val="24"/>
-          <w:lang w:eastAsia="zh-CN"/>
-        </w:rPr>
-      </w:pPr>
-      <w:r>
-        <w:rPr>
-          <w:rFonts w:ascii="Times New Roman" w:eastAsiaTheme="minorEastAsia" w:hAnsi="Times New Roman" w:cs="Times New Roman"/>
-          <w:sz w:val="24"/>
-          <w:szCs w:val="24"/>
-          <w:lang w:eastAsia="zh-CN"/>
-        </w:rPr>
-        <w:t>In the context of emerging technological trends, Nor and Yusof (2002) explore the novel concept of loan assessment through the Internet. The study introduces the integration of technology into the lending process, emphasizing the potential for online platforms to streamline credit assessment. By discussing the advantages of this approach, such as improved accessibility and efficiency, the authors anticipate the broader adoption of technological solutions in microfinance institutions.</w:t>
-      </w:r>
-    </w:p>
-    <w:p>
-      <w:pPr>
-        <w:spacing w:line="360" w:lineRule="auto"/>
-        <w:jc w:val="both"/>
-        <w:rPr>
-          <w:rFonts w:ascii="Times New Roman" w:eastAsiaTheme="minorEastAsia" w:hAnsi="Times New Roman" w:cs="Times New Roman"/>
-          <w:sz w:val="24"/>
-          <w:szCs w:val="24"/>
-          <w:lang w:eastAsia="zh-CN"/>
-        </w:rPr>
-      </w:pPr>
-      <w:r>
-        <w:rPr>
-          <w:rFonts w:ascii="Times New Roman" w:eastAsiaTheme="minorEastAsia" w:hAnsi="Times New Roman" w:cs="Times New Roman"/>
-          <w:sz w:val="24"/>
-          <w:szCs w:val="24"/>
-          <w:lang w:eastAsia="zh-CN"/>
-        </w:rPr>
-        <w:t>Shen Tao (2010) addresses credit risk control within the micro-loan sector through the utilization of soft information. The study underscores the importance of considering qualitative data alongside quantitative metrics to enhance credit assessment accuracy. By incorporating non-traditional indicators into credit evaluation, the research contributes to the evolving landscape of credit-</w:t>
-      </w:r>
-    </w:p>
-    <w:p>
-      <w:pPr>
-        <w:spacing w:line="360" w:lineRule="auto"/>
-        <w:jc w:val="both"/>
-        <w:rPr>
-          <w:rFonts w:ascii="Times New Roman" w:eastAsiaTheme="minorEastAsia" w:hAnsi="Times New Roman" w:cs="Times New Roman"/>
-          <w:sz w:val="24"/>
-          <w:szCs w:val="24"/>
-          <w:lang w:eastAsia="zh-CN"/>
-        </w:rPr>
-      </w:pPr>
-      <w:r>
-        <w:rPr>
-          <w:rFonts w:ascii="Times New Roman" w:eastAsiaTheme="minorEastAsia" w:hAnsi="Times New Roman" w:cs="Times New Roman"/>
-          <w:sz w:val="24"/>
-          <w:szCs w:val="24"/>
-          <w:lang w:eastAsia="zh-CN"/>
-        </w:rPr>
-        <w:t>scoring methodologies. This holistic approach reflects the growing recognition of the multifaceted nature of creditworthiness determination.</w:t>
-      </w:r>
-    </w:p>
-    <w:p>
-      <w:pPr>
-        <w:spacing w:line="360" w:lineRule="auto"/>
-        <w:jc w:val="both"/>
-        <w:rPr>
-          <w:rFonts w:ascii="Times New Roman" w:eastAsiaTheme="minorEastAsia" w:hAnsi="Times New Roman" w:cs="Times New Roman"/>
-          <w:sz w:val="24"/>
-          <w:szCs w:val="24"/>
-          <w:lang w:eastAsia="zh-CN"/>
-        </w:rPr>
-      </w:pPr>
+        <w:t>This research contributes to the understanding of the role of AI/ML in financial technology and the potential for advanced data science techniques to optimize credit processes and reduce the risk of loan defaults in the financial sector.</w:t>
+      </w:r>
+    </w:p>
+    <w:p>
+      <w:pPr>
+        <w:spacing w:line="360" w:lineRule="auto"/>
+        <w:ind w:left="720"/>
+        <w:jc w:val="both"/>
+        <w:rPr>
+          <w:rFonts w:ascii="Times New Roman" w:eastAsiaTheme="minorEastAsia" w:hAnsi="Times New Roman" w:cs="Times New Roman"/>
+          <w:sz w:val="24"/>
+          <w:szCs w:val="24"/>
+          <w:lang w:eastAsia="zh-CN"/>
+        </w:rPr>
+      </w:pPr>
+      <w:r>
+        <w:rPr>
+          <w:rFonts w:ascii="Times New Roman" w:eastAsiaTheme="minorEastAsia" w:hAnsi="Times New Roman" w:cs="Times New Roman"/>
+          <w:sz w:val="24"/>
+          <w:szCs w:val="24"/>
+          <w:lang w:eastAsia="zh-CN"/>
+        </w:rPr>
+        <w:t>Microloans have become a crucial financial tool for individuals in fragile economies, offering opportunities for economic growth and empowerment. However, the timely repayment of microloans remains a significant challenge, impacting both lenders and borrowers. This literature review explores the research article titled "A personal touch in text messaging can improve microloan repayment" authored by Dean Karlan, Melanie Morten, and Jonathan Zinman. The study investigates the effectiveness of personalized text message reminders in improving loan repayment rates for microloans in the Philippines. It highlights the potential and limitations of communication technology in addressing payment delays and defaults and underscores the importance of personal connections between borrowers and financial institution staff in overcoming market failures.</w:t>
+      </w:r>
+    </w:p>
+    <w:p>
+      <w:pPr>
+        <w:spacing w:line="360" w:lineRule="auto"/>
+        <w:ind w:left="720"/>
+        <w:jc w:val="both"/>
+        <w:rPr>
+          <w:rFonts w:ascii="Times New Roman" w:eastAsiaTheme="minorEastAsia" w:hAnsi="Times New Roman" w:cs="Times New Roman"/>
+          <w:sz w:val="24"/>
+          <w:szCs w:val="24"/>
+          <w:lang w:eastAsia="zh-CN"/>
+        </w:rPr>
+      </w:pPr>
+    </w:p>
+    <w:p>
+      <w:pPr>
+        <w:spacing w:line="360" w:lineRule="auto"/>
+        <w:ind w:left="720"/>
+        <w:jc w:val="both"/>
+        <w:rPr>
+          <w:rFonts w:ascii="Times New Roman" w:eastAsiaTheme="minorEastAsia" w:hAnsi="Times New Roman" w:cs="Times New Roman"/>
+          <w:sz w:val="24"/>
+          <w:szCs w:val="24"/>
+          <w:lang w:eastAsia="zh-CN"/>
+        </w:rPr>
+      </w:pPr>
+      <w:r>
+        <w:rPr>
+          <w:rFonts w:ascii="Times New Roman" w:eastAsiaTheme="minorEastAsia" w:hAnsi="Times New Roman" w:cs="Times New Roman"/>
+          <w:sz w:val="24"/>
+          <w:szCs w:val="24"/>
+          <w:lang w:eastAsia="zh-CN"/>
+        </w:rPr>
+        <w:t>T</w:t>
+      </w:r>
+      <w:r>
+        <w:rPr>
+          <w:rFonts w:ascii="Times New Roman" w:eastAsiaTheme="minorEastAsia" w:hAnsi="Times New Roman" w:cs="Times New Roman"/>
+          <w:sz w:val="24"/>
+          <w:szCs w:val="24"/>
+          <w:lang w:eastAsia="zh-CN"/>
+        </w:rPr>
+        <w:t>he research article by Dean Karlan, Melanie Morten, and Jonathan Zinman (2015) sheds light on the impact of personalized text message reminders on microloan repayment rates in the Philippines. It underscores the effectiveness of including the account officer's name in these messages, highlighting the role of personalization in borrower behavior.</w:t>
+      </w:r>
+    </w:p>
+    <w:p>
+      <w:pPr>
+        <w:spacing w:line="360" w:lineRule="auto"/>
+        <w:ind w:left="720"/>
+        <w:jc w:val="both"/>
+        <w:rPr>
+          <w:rFonts w:ascii="Times New Roman" w:eastAsiaTheme="minorEastAsia" w:hAnsi="Times New Roman" w:cs="Times New Roman"/>
+          <w:sz w:val="24"/>
+          <w:szCs w:val="24"/>
+          <w:lang w:eastAsia="zh-CN"/>
+        </w:rPr>
+      </w:pPr>
+      <w:r>
+        <w:rPr>
+          <w:rFonts w:ascii="Times New Roman" w:eastAsiaTheme="minorEastAsia" w:hAnsi="Times New Roman" w:cs="Times New Roman"/>
+          <w:sz w:val="24"/>
+          <w:szCs w:val="24"/>
+          <w:lang w:eastAsia="zh-CN"/>
+        </w:rPr>
+        <w:t>The research article presents several key findings and discussions related to personalized text message reminders and microloan repayment:</w:t>
+      </w:r>
+    </w:p>
+    <w:p>
+      <w:pPr>
+        <w:spacing w:line="360" w:lineRule="auto"/>
+        <w:ind w:left="720"/>
+        <w:jc w:val="both"/>
+        <w:rPr>
+          <w:rFonts w:ascii="Times New Roman" w:eastAsiaTheme="minorEastAsia" w:hAnsi="Times New Roman" w:cs="Times New Roman"/>
+          <w:sz w:val="24"/>
+          <w:szCs w:val="24"/>
+          <w:lang w:eastAsia="zh-CN"/>
+        </w:rPr>
+      </w:pPr>
+      <w:r>
+        <w:rPr>
+          <w:rFonts w:ascii="Times New Roman" w:eastAsiaTheme="minorEastAsia" w:hAnsi="Times New Roman" w:cs="Times New Roman"/>
+          <w:sz w:val="24"/>
+          <w:szCs w:val="24"/>
+          <w:lang w:eastAsia="zh-CN"/>
+        </w:rPr>
+        <w:t>Personalized Messages: The study demonstrates that personalized text message reminders were effective in improving loan repayment rates, but only when they included the account officer's name. This personal touch played a crucial role in encouraging borrowers to fulfill their repayment obligations.</w:t>
+      </w:r>
+    </w:p>
+    <w:p>
+      <w:pPr>
+        <w:spacing w:line="360" w:lineRule="auto"/>
+        <w:ind w:left="720"/>
+        <w:jc w:val="both"/>
+        <w:rPr>
+          <w:rFonts w:ascii="Times New Roman" w:eastAsiaTheme="minorEastAsia" w:hAnsi="Times New Roman" w:cs="Times New Roman"/>
+          <w:sz w:val="24"/>
+          <w:szCs w:val="24"/>
+          <w:lang w:eastAsia="zh-CN"/>
+        </w:rPr>
+      </w:pPr>
+      <w:r>
+        <w:rPr>
+          <w:rFonts w:ascii="Times New Roman" w:eastAsiaTheme="minorEastAsia" w:hAnsi="Times New Roman" w:cs="Times New Roman"/>
+          <w:sz w:val="24"/>
+          <w:szCs w:val="24"/>
+          <w:lang w:eastAsia="zh-CN"/>
+        </w:rPr>
+        <w:t>Account Officer Relationship: The effectiveness of personalized messages was observed primarily for clients who had previously interacted with the account officer servicing their loans. This finding underscores the importance of the existing personal connection between borrowers and bank employees in enhancing loan repayment behavior.</w:t>
+      </w:r>
+    </w:p>
+    <w:p>
+      <w:pPr>
+        <w:spacing w:line="360" w:lineRule="auto"/>
+        <w:ind w:left="720"/>
+        <w:jc w:val="both"/>
+        <w:rPr>
+          <w:rFonts w:ascii="Times New Roman" w:eastAsiaTheme="minorEastAsia" w:hAnsi="Times New Roman" w:cs="Times New Roman"/>
+          <w:sz w:val="24"/>
+          <w:szCs w:val="24"/>
+          <w:lang w:eastAsia="zh-CN"/>
+        </w:rPr>
+      </w:pPr>
+      <w:r>
+        <w:rPr>
+          <w:rFonts w:ascii="Times New Roman" w:eastAsiaTheme="minorEastAsia" w:hAnsi="Times New Roman" w:cs="Times New Roman"/>
+          <w:sz w:val="24"/>
+          <w:szCs w:val="24"/>
+          <w:lang w:eastAsia="zh-CN"/>
+        </w:rPr>
+        <w:lastRenderedPageBreak/>
+        <w:t>The study contributes to the understanding of how communication technology can be harnessed to address payment delays and defaults in microfinance. It emphasizes the potential of personal connections between borrowers and financial institution staff in overcoming market failures and improving the efficiency of microloan programs. This research serves as a valuable reference for microfinance practitioners and policymakers seeking to enhance the repayment behavior of microloan borrowers through technology and personalization.</w:t>
+      </w:r>
+    </w:p>
+    <w:p>
+      <w:pPr>
+        <w:spacing w:line="360" w:lineRule="auto"/>
+        <w:ind w:left="720"/>
+        <w:jc w:val="both"/>
+        <w:rPr>
+          <w:rFonts w:ascii="Times New Roman" w:eastAsiaTheme="minorEastAsia" w:hAnsi="Times New Roman" w:cs="Times New Roman"/>
+          <w:sz w:val="24"/>
+          <w:szCs w:val="24"/>
+          <w:lang w:eastAsia="zh-CN"/>
+        </w:rPr>
+      </w:pPr>
+    </w:p>
+    <w:p>
+      <w:pPr>
+        <w:spacing w:line="360" w:lineRule="auto"/>
+        <w:ind w:left="720"/>
+        <w:jc w:val="both"/>
+        <w:rPr>
+          <w:rFonts w:ascii="Times New Roman" w:eastAsiaTheme="minorEastAsia" w:hAnsi="Times New Roman" w:cs="Times New Roman"/>
+          <w:sz w:val="24"/>
+          <w:szCs w:val="24"/>
+          <w:lang w:eastAsia="zh-CN"/>
+        </w:rPr>
+      </w:pPr>
+      <w:r>
+        <w:rPr>
+          <w:rFonts w:ascii="Times New Roman" w:eastAsiaTheme="minorEastAsia" w:hAnsi="Times New Roman" w:cs="Times New Roman"/>
+          <w:sz w:val="24"/>
+          <w:szCs w:val="24"/>
+          <w:lang w:eastAsia="zh-CN"/>
+        </w:rPr>
+        <w:t xml:space="preserve">The prediction of loan defaults is of paramount importance for financial institutions and banks, as a significant portion of their revenue is reliant on the interest and EMIs generated from loan repayments. Many loans issued by financial institutions carry high interest rates due to the absence of collateral and the uncertainty associated with borrowers. Hence, the development of a model capable of predicting loan defaults holds immense value for financial institutions and banks. Such a model assesses customer data based on specific parameters and provides an accurate prediction, aiding financial institutions in making informed decisions about approving or rejecting loan applications. This literature review explores the research paper titled "Swindle: Predicting the Probability of Loan Defaults using </w:t>
+      </w:r>
+      <w:proofErr w:type="spellStart"/>
+      <w:r>
+        <w:rPr>
+          <w:rFonts w:ascii="Times New Roman" w:eastAsiaTheme="minorEastAsia" w:hAnsi="Times New Roman" w:cs="Times New Roman"/>
+          <w:sz w:val="24"/>
+          <w:szCs w:val="24"/>
+          <w:lang w:eastAsia="zh-CN"/>
+        </w:rPr>
+        <w:t>CatBoost</w:t>
+      </w:r>
+      <w:proofErr w:type="spellEnd"/>
+      <w:r>
+        <w:rPr>
+          <w:rFonts w:ascii="Times New Roman" w:eastAsiaTheme="minorEastAsia" w:hAnsi="Times New Roman" w:cs="Times New Roman"/>
+          <w:sz w:val="24"/>
+          <w:szCs w:val="24"/>
+          <w:lang w:eastAsia="zh-CN"/>
+        </w:rPr>
+        <w:t xml:space="preserve"> Algorithm" authored by S. Barua, D. </w:t>
+      </w:r>
+      <w:proofErr w:type="spellStart"/>
+      <w:r>
+        <w:rPr>
+          <w:rFonts w:ascii="Times New Roman" w:eastAsiaTheme="minorEastAsia" w:hAnsi="Times New Roman" w:cs="Times New Roman"/>
+          <w:sz w:val="24"/>
+          <w:szCs w:val="24"/>
+          <w:lang w:eastAsia="zh-CN"/>
+        </w:rPr>
+        <w:t>Gavandi</w:t>
+      </w:r>
+      <w:proofErr w:type="spellEnd"/>
+      <w:r>
+        <w:rPr>
+          <w:rFonts w:ascii="Times New Roman" w:eastAsiaTheme="minorEastAsia" w:hAnsi="Times New Roman" w:cs="Times New Roman"/>
+          <w:sz w:val="24"/>
+          <w:szCs w:val="24"/>
+          <w:lang w:eastAsia="zh-CN"/>
+        </w:rPr>
+        <w:t xml:space="preserve">, P. </w:t>
+      </w:r>
+      <w:proofErr w:type="spellStart"/>
+      <w:r>
+        <w:rPr>
+          <w:rFonts w:ascii="Times New Roman" w:eastAsiaTheme="minorEastAsia" w:hAnsi="Times New Roman" w:cs="Times New Roman"/>
+          <w:sz w:val="24"/>
+          <w:szCs w:val="24"/>
+          <w:lang w:eastAsia="zh-CN"/>
+        </w:rPr>
+        <w:t>Sangle</w:t>
+      </w:r>
+      <w:proofErr w:type="spellEnd"/>
+      <w:r>
+        <w:rPr>
+          <w:rFonts w:ascii="Times New Roman" w:eastAsiaTheme="minorEastAsia" w:hAnsi="Times New Roman" w:cs="Times New Roman"/>
+          <w:sz w:val="24"/>
+          <w:szCs w:val="24"/>
+          <w:lang w:eastAsia="zh-CN"/>
+        </w:rPr>
+        <w:t xml:space="preserve">, L. Shinde, and J. Ramteke. The paper was presented at the 2021 5th International Conference on Computing Methodologies and Communication (ICCMC) in Erode, India. It introduces "Swindle," a predictive model that utilizes the </w:t>
+      </w:r>
+      <w:proofErr w:type="spellStart"/>
+      <w:r>
+        <w:rPr>
+          <w:rFonts w:ascii="Times New Roman" w:eastAsiaTheme="minorEastAsia" w:hAnsi="Times New Roman" w:cs="Times New Roman"/>
+          <w:sz w:val="24"/>
+          <w:szCs w:val="24"/>
+          <w:lang w:eastAsia="zh-CN"/>
+        </w:rPr>
+        <w:t>CatBoost</w:t>
+      </w:r>
+      <w:proofErr w:type="spellEnd"/>
+      <w:r>
+        <w:rPr>
+          <w:rFonts w:ascii="Times New Roman" w:eastAsiaTheme="minorEastAsia" w:hAnsi="Times New Roman" w:cs="Times New Roman"/>
+          <w:sz w:val="24"/>
+          <w:szCs w:val="24"/>
+          <w:lang w:eastAsia="zh-CN"/>
+        </w:rPr>
+        <w:t xml:space="preserve"> algorithm for loan default prediction, incorporates a document verification module using Tesseract and Camelot, and integrates a personalized loan module to mitigate risks associated with loan issuance.</w:t>
+      </w:r>
+    </w:p>
+    <w:p>
+      <w:pPr>
+        <w:spacing w:line="360" w:lineRule="auto"/>
+        <w:ind w:left="720"/>
+        <w:jc w:val="both"/>
+        <w:rPr>
+          <w:rFonts w:ascii="Times New Roman" w:eastAsiaTheme="minorEastAsia" w:hAnsi="Times New Roman" w:cs="Times New Roman"/>
+          <w:sz w:val="24"/>
+          <w:szCs w:val="24"/>
+          <w:lang w:eastAsia="zh-CN"/>
+        </w:rPr>
+      </w:pPr>
+      <w:r>
+        <w:rPr>
+          <w:rFonts w:ascii="Times New Roman" w:eastAsiaTheme="minorEastAsia" w:hAnsi="Times New Roman" w:cs="Times New Roman"/>
+          <w:sz w:val="24"/>
+          <w:szCs w:val="24"/>
+          <w:lang w:eastAsia="zh-CN"/>
+        </w:rPr>
+        <w:t xml:space="preserve">The paper operates within the theoretical framework of predictive modeling, machine learning, and financial risk assessment. It acknowledges the pivotal role of predictive models in evaluating the creditworthiness of borrowers and reducing the risk of loan defaults. The utilization of machine learning algorithms, such as </w:t>
+      </w:r>
+      <w:proofErr w:type="spellStart"/>
+      <w:r>
+        <w:rPr>
+          <w:rFonts w:ascii="Times New Roman" w:eastAsiaTheme="minorEastAsia" w:hAnsi="Times New Roman" w:cs="Times New Roman"/>
+          <w:sz w:val="24"/>
+          <w:szCs w:val="24"/>
+          <w:lang w:eastAsia="zh-CN"/>
+        </w:rPr>
+        <w:t>CatBoost</w:t>
+      </w:r>
+      <w:proofErr w:type="spellEnd"/>
+      <w:r>
+        <w:rPr>
+          <w:rFonts w:ascii="Times New Roman" w:eastAsiaTheme="minorEastAsia" w:hAnsi="Times New Roman" w:cs="Times New Roman"/>
+          <w:sz w:val="24"/>
+          <w:szCs w:val="24"/>
+          <w:lang w:eastAsia="zh-CN"/>
+        </w:rPr>
+        <w:t>, underscores the importance of advanced analytics in enhancing loan default prediction.</w:t>
+      </w:r>
+    </w:p>
+    <w:p>
+      <w:pPr>
+        <w:spacing w:line="360" w:lineRule="auto"/>
+        <w:ind w:left="720"/>
+        <w:jc w:val="both"/>
+        <w:rPr>
+          <w:rFonts w:ascii="Times New Roman" w:eastAsiaTheme="minorEastAsia" w:hAnsi="Times New Roman" w:cs="Times New Roman"/>
+          <w:sz w:val="24"/>
+          <w:szCs w:val="24"/>
+          <w:lang w:eastAsia="zh-CN"/>
+        </w:rPr>
+      </w:pPr>
+      <w:r>
+        <w:rPr>
+          <w:rFonts w:ascii="Times New Roman" w:eastAsiaTheme="minorEastAsia" w:hAnsi="Times New Roman" w:cs="Times New Roman"/>
+          <w:sz w:val="24"/>
+          <w:szCs w:val="24"/>
+          <w:lang w:eastAsia="zh-CN"/>
+        </w:rPr>
+        <w:lastRenderedPageBreak/>
+        <w:t>The research paper presents several key findings and discussions related to Swindle and its capabilities:</w:t>
+      </w:r>
+    </w:p>
+    <w:p>
+      <w:pPr>
+        <w:spacing w:line="360" w:lineRule="auto"/>
+        <w:ind w:left="720"/>
+        <w:jc w:val="both"/>
+        <w:rPr>
+          <w:rFonts w:ascii="Times New Roman" w:eastAsiaTheme="minorEastAsia" w:hAnsi="Times New Roman" w:cs="Times New Roman"/>
+          <w:sz w:val="24"/>
+          <w:szCs w:val="24"/>
+          <w:lang w:eastAsia="zh-CN"/>
+        </w:rPr>
+      </w:pPr>
+      <w:r>
+        <w:rPr>
+          <w:rFonts w:ascii="Times New Roman" w:eastAsiaTheme="minorEastAsia" w:hAnsi="Times New Roman" w:cs="Times New Roman"/>
+          <w:sz w:val="24"/>
+          <w:szCs w:val="24"/>
+          <w:lang w:eastAsia="zh-CN"/>
+        </w:rPr>
+        <w:t xml:space="preserve">Loan Default Prediction: Swindle employs the </w:t>
+      </w:r>
+      <w:proofErr w:type="spellStart"/>
+      <w:r>
+        <w:rPr>
+          <w:rFonts w:ascii="Times New Roman" w:eastAsiaTheme="minorEastAsia" w:hAnsi="Times New Roman" w:cs="Times New Roman"/>
+          <w:sz w:val="24"/>
+          <w:szCs w:val="24"/>
+          <w:lang w:eastAsia="zh-CN"/>
+        </w:rPr>
+        <w:t>CatBoost</w:t>
+      </w:r>
+      <w:proofErr w:type="spellEnd"/>
+      <w:r>
+        <w:rPr>
+          <w:rFonts w:ascii="Times New Roman" w:eastAsiaTheme="minorEastAsia" w:hAnsi="Times New Roman" w:cs="Times New Roman"/>
+          <w:sz w:val="24"/>
+          <w:szCs w:val="24"/>
+          <w:lang w:eastAsia="zh-CN"/>
+        </w:rPr>
+        <w:t xml:space="preserve"> algorithm to predict loan defaults accurately. This machine learning technique evaluates various customer parameters and historical data to provide a reliable prediction of whether a borrower is likely to default on their loan.</w:t>
+      </w:r>
+    </w:p>
+    <w:p>
+      <w:pPr>
+        <w:spacing w:line="360" w:lineRule="auto"/>
+        <w:ind w:left="720"/>
+        <w:jc w:val="both"/>
+        <w:rPr>
+          <w:rFonts w:ascii="Times New Roman" w:eastAsiaTheme="minorEastAsia" w:hAnsi="Times New Roman" w:cs="Times New Roman"/>
+          <w:sz w:val="24"/>
+          <w:szCs w:val="24"/>
+          <w:lang w:eastAsia="zh-CN"/>
+        </w:rPr>
+      </w:pPr>
+      <w:r>
+        <w:rPr>
+          <w:rFonts w:ascii="Times New Roman" w:eastAsiaTheme="minorEastAsia" w:hAnsi="Times New Roman" w:cs="Times New Roman"/>
+          <w:sz w:val="24"/>
+          <w:szCs w:val="24"/>
+          <w:lang w:eastAsia="zh-CN"/>
+        </w:rPr>
+        <w:t>Document Verification Module: The paper introduces a document verification module using Tesseract and Camelot. This module ensures the authenticity and accuracy of documents submitted by borrowers, further reducing the risk of fraudulent loan applications.</w:t>
+      </w:r>
+    </w:p>
+    <w:p>
+      <w:pPr>
+        <w:spacing w:line="360" w:lineRule="auto"/>
+        <w:ind w:left="720"/>
+        <w:jc w:val="both"/>
+        <w:rPr>
+          <w:rFonts w:ascii="Times New Roman" w:eastAsiaTheme="minorEastAsia" w:hAnsi="Times New Roman" w:cs="Times New Roman"/>
+          <w:sz w:val="24"/>
+          <w:szCs w:val="24"/>
+          <w:lang w:eastAsia="zh-CN"/>
+        </w:rPr>
+      </w:pPr>
+      <w:r>
+        <w:rPr>
+          <w:rFonts w:ascii="Times New Roman" w:eastAsiaTheme="minorEastAsia" w:hAnsi="Times New Roman" w:cs="Times New Roman"/>
+          <w:sz w:val="24"/>
+          <w:szCs w:val="24"/>
+          <w:lang w:eastAsia="zh-CN"/>
+        </w:rPr>
+        <w:t>Personalized Loan Module: Swindle incorporates a personalized loan module that tailors loan terms and conditions to individual borrowers. This approach enhances the institution's ability to cater to the specific needs and risk profiles of borrowers.</w:t>
+      </w:r>
+    </w:p>
+    <w:p>
+      <w:pPr>
+        <w:spacing w:line="360" w:lineRule="auto"/>
+        <w:ind w:left="720"/>
+        <w:jc w:val="both"/>
+        <w:rPr>
+          <w:rFonts w:ascii="Times New Roman" w:eastAsiaTheme="minorEastAsia" w:hAnsi="Times New Roman" w:cs="Times New Roman"/>
+          <w:sz w:val="24"/>
+          <w:szCs w:val="24"/>
+          <w:lang w:eastAsia="zh-CN"/>
+        </w:rPr>
+      </w:pPr>
+      <w:r>
+        <w:rPr>
+          <w:rFonts w:ascii="Times New Roman" w:eastAsiaTheme="minorEastAsia" w:hAnsi="Times New Roman" w:cs="Times New Roman"/>
+          <w:sz w:val="24"/>
+          <w:szCs w:val="24"/>
+          <w:lang w:eastAsia="zh-CN"/>
+        </w:rPr>
+        <w:t>Risk Mitigation: The primary objective of Swindle is to mitigate the risk associated with loan issuance by providing financial institutions with a robust predictive model. By accurately assessing loan applicants and their likelihood of default, financial institutions can make informed lending decisions.</w:t>
+      </w:r>
+    </w:p>
+    <w:p>
+      <w:pPr>
+        <w:spacing w:line="360" w:lineRule="auto"/>
+        <w:ind w:left="720"/>
+        <w:jc w:val="both"/>
+        <w:rPr>
+          <w:rFonts w:ascii="Times New Roman" w:eastAsiaTheme="minorEastAsia" w:hAnsi="Times New Roman" w:cs="Times New Roman"/>
+          <w:sz w:val="24"/>
+          <w:szCs w:val="24"/>
+          <w:lang w:eastAsia="zh-CN"/>
+        </w:rPr>
+      </w:pPr>
+      <w:r>
+        <w:rPr>
+          <w:rFonts w:ascii="Times New Roman" w:eastAsiaTheme="minorEastAsia" w:hAnsi="Times New Roman" w:cs="Times New Roman"/>
+          <w:sz w:val="24"/>
+          <w:szCs w:val="24"/>
+          <w:lang w:eastAsia="zh-CN"/>
+        </w:rPr>
+        <w:t>T</w:t>
+      </w:r>
+      <w:r>
+        <w:rPr>
+          <w:rFonts w:ascii="Times New Roman" w:eastAsiaTheme="minorEastAsia" w:hAnsi="Times New Roman" w:cs="Times New Roman"/>
+          <w:sz w:val="24"/>
+          <w:szCs w:val="24"/>
+          <w:lang w:eastAsia="zh-CN"/>
+        </w:rPr>
+        <w:t xml:space="preserve">he research paper by S. Barua, D. </w:t>
+      </w:r>
+      <w:proofErr w:type="spellStart"/>
+      <w:r>
+        <w:rPr>
+          <w:rFonts w:ascii="Times New Roman" w:eastAsiaTheme="minorEastAsia" w:hAnsi="Times New Roman" w:cs="Times New Roman"/>
+          <w:sz w:val="24"/>
+          <w:szCs w:val="24"/>
+          <w:lang w:eastAsia="zh-CN"/>
+        </w:rPr>
+        <w:t>Gavandi</w:t>
+      </w:r>
+      <w:proofErr w:type="spellEnd"/>
+      <w:r>
+        <w:rPr>
+          <w:rFonts w:ascii="Times New Roman" w:eastAsiaTheme="minorEastAsia" w:hAnsi="Times New Roman" w:cs="Times New Roman"/>
+          <w:sz w:val="24"/>
+          <w:szCs w:val="24"/>
+          <w:lang w:eastAsia="zh-CN"/>
+        </w:rPr>
+        <w:t xml:space="preserve">, P. </w:t>
+      </w:r>
+      <w:proofErr w:type="spellStart"/>
+      <w:r>
+        <w:rPr>
+          <w:rFonts w:ascii="Times New Roman" w:eastAsiaTheme="minorEastAsia" w:hAnsi="Times New Roman" w:cs="Times New Roman"/>
+          <w:sz w:val="24"/>
+          <w:szCs w:val="24"/>
+          <w:lang w:eastAsia="zh-CN"/>
+        </w:rPr>
+        <w:t>Sangle</w:t>
+      </w:r>
+      <w:proofErr w:type="spellEnd"/>
+      <w:r>
+        <w:rPr>
+          <w:rFonts w:ascii="Times New Roman" w:eastAsiaTheme="minorEastAsia" w:hAnsi="Times New Roman" w:cs="Times New Roman"/>
+          <w:sz w:val="24"/>
+          <w:szCs w:val="24"/>
+          <w:lang w:eastAsia="zh-CN"/>
+        </w:rPr>
+        <w:t xml:space="preserve">, L. Shinde, and J. Ramteke (2021) introduces Swindle, a comprehensive model for predicting the probability of loan defaults. Utilizing the </w:t>
+      </w:r>
+      <w:proofErr w:type="spellStart"/>
+      <w:r>
+        <w:rPr>
+          <w:rFonts w:ascii="Times New Roman" w:eastAsiaTheme="minorEastAsia" w:hAnsi="Times New Roman" w:cs="Times New Roman"/>
+          <w:sz w:val="24"/>
+          <w:szCs w:val="24"/>
+          <w:lang w:eastAsia="zh-CN"/>
+        </w:rPr>
+        <w:t>CatBoost</w:t>
+      </w:r>
+      <w:proofErr w:type="spellEnd"/>
+      <w:r>
+        <w:rPr>
+          <w:rFonts w:ascii="Times New Roman" w:eastAsiaTheme="minorEastAsia" w:hAnsi="Times New Roman" w:cs="Times New Roman"/>
+          <w:sz w:val="24"/>
+          <w:szCs w:val="24"/>
+          <w:lang w:eastAsia="zh-CN"/>
+        </w:rPr>
+        <w:t xml:space="preserve"> algorithm, a document verification module, and a personalized loan module, Swindle addresses the critical challenges faced by financial institutions and banks in assessing borrower creditworthiness and managing risk.</w:t>
+      </w:r>
+    </w:p>
+    <w:p>
+      <w:pPr>
+        <w:spacing w:line="360" w:lineRule="auto"/>
+        <w:ind w:left="720"/>
+        <w:jc w:val="both"/>
+        <w:rPr>
+          <w:rFonts w:ascii="Times New Roman" w:eastAsiaTheme="minorEastAsia" w:hAnsi="Times New Roman" w:cs="Times New Roman"/>
+          <w:sz w:val="24"/>
+          <w:szCs w:val="24"/>
+          <w:lang w:eastAsia="zh-CN"/>
+        </w:rPr>
+      </w:pPr>
+      <w:r>
+        <w:rPr>
+          <w:rFonts w:ascii="Times New Roman" w:eastAsiaTheme="minorEastAsia" w:hAnsi="Times New Roman" w:cs="Times New Roman"/>
+          <w:sz w:val="24"/>
+          <w:szCs w:val="24"/>
+          <w:lang w:eastAsia="zh-CN"/>
+        </w:rPr>
+        <w:t>The paper underscores the significance of advanced analytics and machine learning in enhancing loan default prediction, document verification, and personalized lending. Swindle represents a valuable tool for financial institutions seeking to make more informed decisions regarding loan approvals while reducing the risk of defaulters and unauthorized borrowers. This research contributes to the ongoing discourse on the application of technology and data analytics in the financial sector to enhance risk management and improve lending practices.</w:t>
+      </w:r>
+    </w:p>
+    <w:p>
+      <w:pPr>
+        <w:spacing w:line="360" w:lineRule="auto"/>
+        <w:ind w:left="720"/>
+        <w:jc w:val="both"/>
+        <w:rPr>
+          <w:rFonts w:ascii="Times New Roman" w:eastAsiaTheme="minorEastAsia" w:hAnsi="Times New Roman" w:cs="Times New Roman"/>
+          <w:sz w:val="24"/>
+          <w:szCs w:val="24"/>
+          <w:lang w:eastAsia="zh-CN"/>
+        </w:rPr>
+      </w:pPr>
+      <w:r>
+        <w:rPr>
+          <w:rFonts w:ascii="Times New Roman" w:eastAsiaTheme="minorEastAsia" w:hAnsi="Times New Roman" w:cs="Times New Roman"/>
+          <w:sz w:val="24"/>
+          <w:szCs w:val="24"/>
+          <w:lang w:eastAsia="zh-CN"/>
+        </w:rPr>
+        <w:lastRenderedPageBreak/>
+        <w:t xml:space="preserve">Credit scoring models play a crucial role in the assessment of borrowers' creditworthiness, enabling financial institutions to make informed lending decisions. This literature review explores the research paper titled "A Credit Scoring Model for Commercial Loans" authored by Yair E. </w:t>
+      </w:r>
+      <w:proofErr w:type="spellStart"/>
+      <w:r>
+        <w:rPr>
+          <w:rFonts w:ascii="Times New Roman" w:eastAsiaTheme="minorEastAsia" w:hAnsi="Times New Roman" w:cs="Times New Roman"/>
+          <w:sz w:val="24"/>
+          <w:szCs w:val="24"/>
+          <w:lang w:eastAsia="zh-CN"/>
+        </w:rPr>
+        <w:t>Orgler</w:t>
+      </w:r>
+      <w:proofErr w:type="spellEnd"/>
+      <w:r>
+        <w:rPr>
+          <w:rFonts w:ascii="Times New Roman" w:eastAsiaTheme="minorEastAsia" w:hAnsi="Times New Roman" w:cs="Times New Roman"/>
+          <w:sz w:val="24"/>
+          <w:szCs w:val="24"/>
+          <w:lang w:eastAsia="zh-CN"/>
+        </w:rPr>
+        <w:t>. The paper was published in the Journal of Money, Credit and Banking in November 1970. It focuses on the development of a credit scoring model specifically tailored for commercial loans, aiming to enhance the accuracy and consistency of credit assessments in the financial industry.</w:t>
+      </w:r>
     </w:p>
     <w:tbl>
       <w:tblPr>
         <w:tblStyle w:val="TableGrid"/>
-        <w:tblW w:w="9518" w:type="dxa"/>
+        <w:tblpPr w:leftFromText="180" w:rightFromText="180" w:vertAnchor="text" w:horzAnchor="page" w:tblpX="1457" w:tblpY="618"/>
+        <w:tblW w:w="10080" w:type="dxa"/>
         <w:tblLook w:val="04A0" w:firstRow="1" w:lastRow="0" w:firstColumn="1" w:lastColumn="0" w:noHBand="0" w:noVBand="1"/>
       </w:tblPr>
       <w:tblGrid>
-        <w:gridCol w:w="2245"/>
-        <w:gridCol w:w="1205"/>
-        <w:gridCol w:w="2197"/>
-        <w:gridCol w:w="2178"/>
-        <w:gridCol w:w="1693"/>
+        <w:gridCol w:w="1435"/>
+        <w:gridCol w:w="1620"/>
+        <w:gridCol w:w="1890"/>
+        <w:gridCol w:w="2250"/>
+        <w:gridCol w:w="2885"/>
       </w:tblGrid>
       <w:tr>
         <w:trPr>
-          <w:trHeight w:val="737"/>
+          <w:trHeight w:val="864"/>
         </w:trPr>
         <w:tc>
           <w:tcPr>
-            <w:tcW w:w="2245" w:type="dxa"/>
-            <w:vAlign w:val="bottom"/>
+            <w:tcW w:w="1435" w:type="dxa"/>
+            <w:vAlign w:val="center"/>
             <w:hideMark/>
           </w:tcPr>
           <w:p>
             <w:pPr>
-              <w:spacing w:after="480"/>
               <w:jc w:val="center"/>
-              <w:rPr>
-                <w:rFonts w:eastAsia="Times New Roman"/>
-                <w:sz w:val="21"/>
-                <w:szCs w:val="21"/>
-              </w:rPr>
             </w:pPr>
             <w:r>
-              <w:rPr>
-                <w:rFonts w:eastAsia="Times New Roman"/>
-                <w:sz w:val="21"/>
-                <w:szCs w:val="21"/>
-              </w:rPr>
               <w:t>Title</w:t>
             </w:r>
           </w:p>
         </w:tc>
         <w:tc>
           <w:tcPr>
-            <w:tcW w:w="1205" w:type="dxa"/>
-            <w:vAlign w:val="bottom"/>
+            <w:tcW w:w="1620" w:type="dxa"/>
+            <w:vAlign w:val="center"/>
             <w:hideMark/>
           </w:tcPr>
           <w:p>
             <w:pPr>
-              <w:spacing w:after="480"/>
               <w:jc w:val="center"/>
-              <w:rPr>
-                <w:rFonts w:eastAsia="Times New Roman"/>
-                <w:sz w:val="21"/>
-                <w:szCs w:val="21"/>
-              </w:rPr>
             </w:pPr>
             <w:r>
-              <w:rPr>
-                <w:rFonts w:eastAsia="Times New Roman"/>
-                <w:sz w:val="21"/>
-                <w:szCs w:val="21"/>
-              </w:rPr>
-              <w:t>Author</w:t>
-            </w:r>
-            <w:r>
-              <w:rPr>
-                <w:rFonts w:eastAsia="Times New Roman"/>
-                <w:sz w:val="21"/>
-                <w:szCs w:val="21"/>
-              </w:rPr>
-              <w:t xml:space="preserve"> &amp; year</w:t>
+              <w:t>Author(s) and Year</w:t>
             </w:r>
           </w:p>
         </w:tc>
         <w:tc>
           <w:tcPr>
-            <w:tcW w:w="2197" w:type="dxa"/>
-            <w:vAlign w:val="bottom"/>
-            <w:hideMark/>
+            <w:tcW w:w="1890" w:type="dxa"/>
+            <w:vAlign w:val="center"/>
           </w:tcPr>
           <w:p>
             <w:pPr>
-              <w:spacing w:after="480"/>
               <w:jc w:val="center"/>
-              <w:rPr>
-                <w:rFonts w:eastAsia="Times New Roman"/>
-                <w:sz w:val="21"/>
-                <w:szCs w:val="21"/>
-              </w:rPr>
             </w:pPr>
             <w:r>
-              <w:rPr>
-                <w:rFonts w:eastAsia="Times New Roman"/>
-                <w:sz w:val="21"/>
-                <w:szCs w:val="21"/>
-              </w:rPr>
               <w:t>Work Done</w:t>
             </w:r>
           </w:p>
         </w:tc>
         <w:tc>
           <w:tcPr>
-            <w:tcW w:w="2178" w:type="dxa"/>
-            <w:vAlign w:val="bottom"/>
+            <w:tcW w:w="2250" w:type="dxa"/>
+            <w:vAlign w:val="center"/>
             <w:hideMark/>
           </w:tcPr>
           <w:p>
             <w:pPr>
-              <w:spacing w:after="480"/>
               <w:jc w:val="center"/>
-              <w:rPr>
-                <w:rFonts w:eastAsia="Times New Roman"/>
-                <w:sz w:val="21"/>
-                <w:szCs w:val="21"/>
-              </w:rPr>
             </w:pPr>
             <w:r>
-              <w:rPr>
-                <w:rFonts w:eastAsia="Times New Roman"/>
-                <w:sz w:val="21"/>
-                <w:szCs w:val="21"/>
-              </w:rPr>
-              <w:t>Gap</w:t>
+              <w:t>Gap Identified</w:t>
             </w:r>
           </w:p>
         </w:tc>
         <w:tc>
           <w:tcPr>
-            <w:tcW w:w="1693" w:type="dxa"/>
-            <w:vAlign w:val="bottom"/>
+            <w:tcW w:w="2885" w:type="dxa"/>
+            <w:vAlign w:val="center"/>
+            <w:hideMark/>
           </w:tcPr>
           <w:p>
             <w:pPr>
-              <w:spacing w:after="480"/>
               <w:jc w:val="center"/>
-              <w:rPr>
-                <w:rFonts w:eastAsia="Times New Roman"/>
-                <w:sz w:val="21"/>
-                <w:szCs w:val="21"/>
-              </w:rPr>
             </w:pPr>
             <w:r>
-              <w:rPr>
-                <w:rFonts w:eastAsia="Times New Roman"/>
-                <w:sz w:val="21"/>
-                <w:szCs w:val="21"/>
-              </w:rPr>
-              <w:t>Proposed</w:t>
+              <w:t>Proposed Solution/Approach</w:t>
             </w:r>
           </w:p>
         </w:tc>
       </w:tr>
       <w:tr>
         <w:trPr>
-          <w:trHeight w:val="2483"/>
+          <w:trHeight w:val="2615"/>
         </w:trPr>
         <w:tc>
           <w:tcPr>
-            <w:tcW w:w="2245" w:type="dxa"/>
+            <w:tcW w:w="1435" w:type="dxa"/>
             <w:vAlign w:val="center"/>
+            <w:hideMark/>
           </w:tcPr>
           <w:p>
             <w:pPr>
-              <w:spacing w:after="480"/>
               <w:jc w:val="center"/>
-              <w:rPr>
-                <w:rFonts w:eastAsia="Times New Roman"/>
-                <w:sz w:val="21"/>
-                <w:szCs w:val="21"/>
-              </w:rPr>
             </w:pPr>
             <w:r>
-              <w:rPr>
-                <w:rFonts w:eastAsia="Times New Roman"/>
-                <w:sz w:val="21"/>
-                <w:szCs w:val="21"/>
-              </w:rPr>
-              <w:t>Comparative Analysis of Software Systems for Loan Rate Comparison: A Kenyan Case Study</w:t>
+              <w:t>Centralization of Microfinance</w:t>
             </w:r>
           </w:p>
         </w:tc>
         <w:tc>
           <w:tcPr>
-            <w:tcW w:w="1205" w:type="dxa"/>
+            <w:tcW w:w="1620" w:type="dxa"/>
             <w:vAlign w:val="center"/>
+            <w:hideMark/>
           </w:tcPr>
           <w:p>
             <w:pPr>
-              <w:spacing w:after="480"/>
               <w:jc w:val="center"/>
-              <w:rPr>
-                <w:rFonts w:eastAsia="Times New Roman"/>
-                <w:sz w:val="21"/>
-                <w:szCs w:val="21"/>
-              </w:rPr>
             </w:pPr>
             <w:r>
-              <w:rPr>
-                <w:rFonts w:eastAsia="Times New Roman"/>
-                <w:sz w:val="21"/>
-                <w:szCs w:val="21"/>
-              </w:rPr>
-              <w:t>Kariuki and Mutua</w:t>
-            </w:r>
-            <w:r>
-              <w:rPr>
-                <w:rFonts w:eastAsia="Times New Roman"/>
-                <w:sz w:val="21"/>
-                <w:szCs w:val="21"/>
-              </w:rPr>
-              <w:br/>
-              <w:t>(2019)</w:t>
+              <w:t>Sonia Singh, Hiranmay Saha (Jun 2011)</w:t>
             </w:r>
           </w:p>
         </w:tc>
         <w:tc>
           <w:tcPr>
-            <w:tcW w:w="2197" w:type="dxa"/>
+            <w:tcW w:w="1890" w:type="dxa"/>
             <w:vAlign w:val="center"/>
           </w:tcPr>
           <w:p>
             <w:pPr>
               <w:jc w:val="center"/>
-              <w:rPr>
-                <w:rFonts w:eastAsia="Times New Roman"/>
-                <w:sz w:val="21"/>
-                <w:szCs w:val="21"/>
-              </w:rPr>
             </w:pPr>
             <w:r>
-              <w:rPr>
-                <w:rFonts w:eastAsia="Times New Roman"/>
-                <w:sz w:val="21"/>
-                <w:szCs w:val="21"/>
-              </w:rPr>
-              <w:t xml:space="preserve">- </w:t>
-            </w:r>
-            <w:r>
-              <w:rPr>
-                <w:rFonts w:eastAsia="Times New Roman"/>
-                <w:sz w:val="21"/>
-                <w:szCs w:val="21"/>
-              </w:rPr>
-              <w:t>Reviewed software systems for loan rate comparison.</w:t>
-            </w:r>
-          </w:p>
-          <w:p>
-            <w:pPr>
-              <w:jc w:val="center"/>
-              <w:rPr>
-                <w:rFonts w:eastAsia="Times New Roman"/>
-                <w:sz w:val="21"/>
-                <w:szCs w:val="21"/>
-              </w:rPr>
-            </w:pPr>
-            <w:r>
-              <w:rPr>
-                <w:rFonts w:eastAsia="Times New Roman"/>
-                <w:sz w:val="21"/>
-                <w:szCs w:val="21"/>
-              </w:rPr>
-              <w:t>- Explored functionalities, usability, and benefits. - Analyzed practical implications in a Kenyan case study.</w:t>
+              <w:t>Discusses the growth and transformation of microfinance organizations and the missing link between lenders and borrowers in the Indian context.</w:t>
             </w:r>
           </w:p>
         </w:tc>
         <w:tc>
           <w:tcPr>
-            <w:tcW w:w="2178" w:type="dxa"/>
+            <w:tcW w:w="2250" w:type="dxa"/>
             <w:vAlign w:val="center"/>
+            <w:hideMark/>
           </w:tcPr>
           <w:p>
             <w:pPr>
-              <w:spacing w:after="480"/>
               <w:jc w:val="center"/>
-              <w:rPr>
-                <w:rFonts w:eastAsia="Times New Roman"/>
-                <w:sz w:val="21"/>
-                <w:szCs w:val="21"/>
-              </w:rPr>
             </w:pPr>
             <w:r>
-              <w:rPr>
-                <w:rFonts w:eastAsia="Times New Roman"/>
-                <w:sz w:val="21"/>
-                <w:szCs w:val="21"/>
-              </w:rPr>
-              <w:t>The lack of a centralized platform for comparing interest rates and services across MFIs.</w:t>
+              <w:t>Lack of a centralized platform for efficient interest rate comparisons across microfinance institutions.</w:t>
             </w:r>
           </w:p>
         </w:tc>
         <w:tc>
           <w:tcPr>
-            <w:tcW w:w="1693" w:type="dxa"/>
+            <w:tcW w:w="2885" w:type="dxa"/>
             <w:vAlign w:val="center"/>
+            <w:hideMark/>
           </w:tcPr>
           <w:p>
             <w:pPr>
-              <w:spacing w:after="480"/>
               <w:jc w:val="center"/>
-              <w:rPr>
-                <w:rFonts w:eastAsia="Times New Roman"/>
-                <w:sz w:val="21"/>
-                <w:szCs w:val="21"/>
-              </w:rPr>
             </w:pPr>
             <w:r>
-              <w:rPr>
-                <w:rFonts w:eastAsia="Times New Roman"/>
-                <w:sz w:val="21"/>
-                <w:szCs w:val="21"/>
-              </w:rPr>
-              <w:t>Developing a Centralized Loan Application Management System.</w:t>
+              <w:t>Develop a Centralized Loan Application Management System to harmonize multiple microfinance institutions on one platform, enabling borrowers to compare interest rates.</w:t>
             </w:r>
           </w:p>
         </w:tc>
       </w:tr>
       <w:tr>
         <w:trPr>
-          <w:trHeight w:val="2483"/>
+          <w:trHeight w:val="2894"/>
         </w:trPr>
         <w:tc>
           <w:tcPr>
-            <w:tcW w:w="2245" w:type="dxa"/>
+            <w:tcW w:w="1435" w:type="dxa"/>
             <w:vAlign w:val="center"/>
+            <w:hideMark/>
           </w:tcPr>
           <w:p>
             <w:pPr>
-              <w:spacing w:after="480"/>
               <w:jc w:val="center"/>
-              <w:rPr>
-                <w:rFonts w:eastAsia="Times New Roman"/>
-                <w:sz w:val="21"/>
-                <w:szCs w:val="21"/>
-              </w:rPr>
             </w:pPr>
+            <w:proofErr w:type="spellStart"/>
             <w:r>
-              <w:rPr>
-                <w:rFonts w:eastAsia="Times New Roman"/>
-                <w:sz w:val="21"/>
-                <w:szCs w:val="21"/>
-              </w:rPr>
-              <w:lastRenderedPageBreak/>
-              <w:t>"Impact of Digitization on Loan Application Processes in Indian Microfinance Institutions</w:t>
+              <w:t>Digitising</w:t>
+            </w:r>
+            <w:proofErr w:type="spellEnd"/>
+            <w:r>
+              <w:t xml:space="preserve"> Microfinance</w:t>
             </w:r>
           </w:p>
         </w:tc>
         <w:tc>
           <w:tcPr>
-            <w:tcW w:w="1205" w:type="dxa"/>
+            <w:tcW w:w="1620" w:type="dxa"/>
             <w:vAlign w:val="center"/>
+            <w:hideMark/>
           </w:tcPr>
           <w:p>
             <w:pPr>
-              <w:spacing w:after="480"/>
               <w:jc w:val="center"/>
-              <w:rPr>
-                <w:rFonts w:eastAsia="Times New Roman"/>
-                <w:sz w:val="21"/>
-                <w:szCs w:val="21"/>
-              </w:rPr>
             </w:pPr>
             <w:r>
-              <w:rPr>
-                <w:rFonts w:eastAsia="Times New Roman"/>
-                <w:sz w:val="21"/>
-                <w:szCs w:val="21"/>
-              </w:rPr>
-              <w:t>Singh, Jha, and Singh (2022)</w:t>
+              <w:t xml:space="preserve">Juliana Siwale, Cécile </w:t>
+            </w:r>
+            <w:proofErr w:type="spellStart"/>
+            <w:r>
+              <w:t>Godfroid</w:t>
+            </w:r>
+            <w:proofErr w:type="spellEnd"/>
+            <w:r>
+              <w:t xml:space="preserve"> (Nov 2021)</w:t>
             </w:r>
           </w:p>
         </w:tc>
         <w:tc>
           <w:tcPr>
-            <w:tcW w:w="2197" w:type="dxa"/>
+            <w:tcW w:w="1890" w:type="dxa"/>
             <w:vAlign w:val="center"/>
           </w:tcPr>
           <w:p>
             <w:pPr>
               <w:jc w:val="center"/>
-              <w:rPr>
-                <w:rFonts w:eastAsia="Times New Roman"/>
-                <w:sz w:val="21"/>
-                <w:szCs w:val="21"/>
-              </w:rPr>
             </w:pPr>
             <w:r>
-              <w:rPr>
-                <w:rFonts w:eastAsia="Times New Roman"/>
-                <w:sz w:val="21"/>
-                <w:szCs w:val="21"/>
-              </w:rPr>
-              <w:t>- Analyzed the impact of digitization on loan application processes in Indian MFIs. - Explored operational efficiency, accessibility, and processing time.</w:t>
+              <w:t>Examines the digitization of microfinance and its potential impact on financial inclusion and the "human face" of microfinance institutions.</w:t>
             </w:r>
           </w:p>
         </w:tc>
         <w:tc>
           <w:tcPr>
-            <w:tcW w:w="2178" w:type="dxa"/>
+            <w:tcW w:w="2250" w:type="dxa"/>
             <w:vAlign w:val="center"/>
+            <w:hideMark/>
           </w:tcPr>
           <w:p>
             <w:pPr>
-              <w:spacing w:after="480"/>
               <w:jc w:val="center"/>
-              <w:rPr>
-                <w:rFonts w:eastAsia="Times New Roman"/>
-                <w:sz w:val="21"/>
-                <w:szCs w:val="21"/>
-              </w:rPr>
             </w:pPr>
             <w:r>
-              <w:rPr>
-                <w:rFonts w:eastAsia="Times New Roman"/>
-                <w:sz w:val="21"/>
-                <w:szCs w:val="21"/>
-              </w:rPr>
-              <w:t>The development of a cross-platform mobile application for users.</w:t>
+              <w:t>The lack</w:t>
+            </w:r>
+            <w:r>
+              <w:t xml:space="preserve"> </w:t>
+            </w:r>
+            <w:proofErr w:type="gramStart"/>
+            <w:r>
+              <w:t>of  traditional</w:t>
+            </w:r>
+            <w:proofErr w:type="gramEnd"/>
+            <w:r>
+              <w:t xml:space="preserve"> human touch in microfinance due to digitization.</w:t>
             </w:r>
           </w:p>
         </w:tc>
         <w:tc>
           <w:tcPr>
-            <w:tcW w:w="1693" w:type="dxa"/>
+            <w:tcW w:w="2885" w:type="dxa"/>
             <w:vAlign w:val="center"/>
+            <w:hideMark/>
           </w:tcPr>
           <w:p>
             <w:pPr>
-              <w:spacing w:after="480"/>
               <w:jc w:val="center"/>
-              <w:rPr>
-                <w:rFonts w:eastAsia="Times New Roman"/>
-                <w:sz w:val="21"/>
-                <w:szCs w:val="21"/>
-              </w:rPr>
             </w:pPr>
             <w:r>
-              <w:rPr>
-                <w:rFonts w:eastAsia="Times New Roman"/>
-                <w:sz w:val="21"/>
-                <w:szCs w:val="21"/>
-              </w:rPr>
-              <w:t>Developing a Cross Platform Centralized Loan Application Management System that automates the Loan Application Process</w:t>
+              <w:t>Implement a digitized Loan application system</w:t>
+            </w:r>
+            <w:r>
+              <w:t xml:space="preserve"> for a blended approach, combining digital technologies with human interaction to enhance financial inclusion while retaining the human touch.</w:t>
             </w:r>
           </w:p>
         </w:tc>
       </w:tr>
       <w:tr>
         <w:trPr>
-          <w:trHeight w:val="2483"/>
+          <w:trHeight w:val="864"/>
         </w:trPr>
         <w:tc>
           <w:tcPr>
-            <w:tcW w:w="2245" w:type="dxa"/>
+            <w:tcW w:w="1435" w:type="dxa"/>
             <w:vAlign w:val="center"/>
+            <w:hideMark/>
           </w:tcPr>
           <w:p>
             <w:pPr>
-              <w:spacing w:after="480"/>
               <w:jc w:val="center"/>
-              <w:rPr>
-                <w:rFonts w:eastAsia="Times New Roman"/>
-                <w:sz w:val="21"/>
-                <w:szCs w:val="21"/>
-              </w:rPr>
             </w:pPr>
             <w:r>
-              <w:rPr>
-                <w:rFonts w:eastAsia="Times New Roman"/>
-                <w:sz w:val="21"/>
-                <w:szCs w:val="21"/>
-              </w:rPr>
-              <w:t>Credit Scoring Techniques in Collateral-Backed Loans: A Classification Approach</w:t>
+              <w:t>Loan Prediction Software for Financial Institutions</w:t>
             </w:r>
           </w:p>
         </w:tc>
         <w:tc>
           <w:tcPr>
-            <w:tcW w:w="1205" w:type="dxa"/>
+            <w:tcW w:w="1620" w:type="dxa"/>
             <w:vAlign w:val="center"/>
+            <w:hideMark/>
           </w:tcPr>
           <w:p>
             <w:pPr>
-              <w:spacing w:after="480"/>
               <w:jc w:val="center"/>
-              <w:rPr>
-                <w:rFonts w:eastAsia="Times New Roman"/>
-                <w:sz w:val="21"/>
-                <w:szCs w:val="21"/>
-              </w:rPr>
             </w:pPr>
             <w:r>
-              <w:rPr>
-                <w:rFonts w:eastAsia="Times New Roman"/>
-                <w:sz w:val="21"/>
-                <w:szCs w:val="21"/>
-              </w:rPr>
-              <w:t>Teles et al. (2020)</w:t>
+              <w:t xml:space="preserve">N. </w:t>
+            </w:r>
+            <w:proofErr w:type="spellStart"/>
+            <w:r>
+              <w:t>Darapaneni</w:t>
+            </w:r>
+            <w:proofErr w:type="spellEnd"/>
+            <w:r>
+              <w:t xml:space="preserve">, A. Kumar, A. </w:t>
+            </w:r>
+            <w:proofErr w:type="spellStart"/>
+            <w:r>
+              <w:t>Dixet</w:t>
+            </w:r>
+            <w:proofErr w:type="spellEnd"/>
+            <w:r>
+              <w:t xml:space="preserve">, M. </w:t>
+            </w:r>
+            <w:proofErr w:type="spellStart"/>
+            <w:r>
+              <w:t>Suriyanarayanan</w:t>
+            </w:r>
+            <w:proofErr w:type="spellEnd"/>
+            <w:r>
+              <w:t xml:space="preserve">, S. Srivastava, A. R. </w:t>
+            </w:r>
+            <w:proofErr w:type="spellStart"/>
+            <w:r>
+              <w:t>Paduri</w:t>
+            </w:r>
+            <w:proofErr w:type="spellEnd"/>
+            <w:r>
+              <w:t xml:space="preserve"> (2022)</w:t>
             </w:r>
           </w:p>
         </w:tc>
         <w:tc>
           <w:tcPr>
-            <w:tcW w:w="2197" w:type="dxa"/>
+            <w:tcW w:w="1890" w:type="dxa"/>
             <w:vAlign w:val="center"/>
           </w:tcPr>
           <w:p>
             <w:pPr>
               <w:jc w:val="center"/>
-              <w:rPr>
-                <w:rFonts w:eastAsia="Times New Roman"/>
-                <w:sz w:val="21"/>
-                <w:szCs w:val="21"/>
-              </w:rPr>
             </w:pPr>
             <w:r>
-              <w:rPr>
-                <w:rFonts w:eastAsia="Times New Roman"/>
-                <w:sz w:val="21"/>
-                <w:szCs w:val="21"/>
-              </w:rPr>
-              <w:t>Evaluated credit-scoring techniques for assessing creditworthiness in commercial loans. - Emphasized the importance of accurate credit evaluation.</w:t>
+              <w:t>Presents the Seven Seas model as a solution for predicting loan defaults, aiding financial institutions in making informed lending decisions.</w:t>
             </w:r>
           </w:p>
         </w:tc>
         <w:tc>
           <w:tcPr>
-            <w:tcW w:w="2178" w:type="dxa"/>
+            <w:tcW w:w="2250" w:type="dxa"/>
             <w:vAlign w:val="center"/>
+            <w:hideMark/>
           </w:tcPr>
           <w:p>
             <w:pPr>
-              <w:spacing w:after="480"/>
               <w:jc w:val="center"/>
-              <w:rPr>
-                <w:rFonts w:eastAsia="Times New Roman"/>
-                <w:sz w:val="21"/>
-                <w:szCs w:val="21"/>
-              </w:rPr>
             </w:pPr>
             <w:r>
-              <w:rPr>
-                <w:rFonts w:eastAsia="Times New Roman"/>
-                <w:sz w:val="21"/>
-                <w:szCs w:val="21"/>
-              </w:rPr>
-              <w:t>Adaptability of credit-scoring techniques to various risk profiles. Potential benefits of online platforms in credit assessment.</w:t>
+              <w:t>The need for accurate loan default prediction to aid financial institutions.</w:t>
             </w:r>
           </w:p>
         </w:tc>
         <w:tc>
           <w:tcPr>
-            <w:tcW w:w="1693" w:type="dxa"/>
+            <w:tcW w:w="2885" w:type="dxa"/>
+            <w:vAlign w:val="center"/>
+            <w:hideMark/>
+          </w:tcPr>
+          <w:p>
+            <w:pPr>
+              <w:jc w:val="center"/>
+            </w:pPr>
+            <w:r>
+              <w:t>D</w:t>
+            </w:r>
+            <w:r>
+              <w:t xml:space="preserve">evelopment of a credit scoring </w:t>
+            </w:r>
+            <w:r>
+              <w:t>Algorithm</w:t>
+            </w:r>
+            <w:r>
+              <w:t xml:space="preserve"> that focuses on first hand data presented from the credit </w:t>
+            </w:r>
+            <w:proofErr w:type="gramStart"/>
+            <w:r>
+              <w:t>client,</w:t>
+            </w:r>
+            <w:proofErr w:type="gramEnd"/>
+            <w:r>
+              <w:t xml:space="preserve"> this means a smaller dataset</w:t>
+            </w:r>
+            <w:r>
+              <w:t xml:space="preserve"> will mitigate expensive calculations to predict loan defaults.</w:t>
+            </w:r>
+          </w:p>
+        </w:tc>
+      </w:tr>
+      <w:tr>
+        <w:trPr>
+          <w:trHeight w:val="2003"/>
+        </w:trPr>
+        <w:tc>
+          <w:tcPr>
+            <w:tcW w:w="1435" w:type="dxa"/>
+            <w:vAlign w:val="center"/>
+            <w:hideMark/>
+          </w:tcPr>
+          <w:p>
+            <w:pPr>
+              <w:jc w:val="center"/>
+            </w:pPr>
+            <w:r>
+              <w:lastRenderedPageBreak/>
+              <w:t>A Personal Touch in Text Messaging</w:t>
+            </w:r>
+          </w:p>
+        </w:tc>
+        <w:tc>
+          <w:tcPr>
+            <w:tcW w:w="1620" w:type="dxa"/>
+            <w:vAlign w:val="center"/>
+            <w:hideMark/>
+          </w:tcPr>
+          <w:p>
+            <w:pPr>
+              <w:jc w:val="center"/>
+            </w:pPr>
+            <w:r>
+              <w:t>Dean Karlan, Melanie Morten, Jonathan Zinman (</w:t>
+            </w:r>
+            <w:r>
+              <w:t>2020</w:t>
+            </w:r>
+            <w:r>
+              <w:t>)</w:t>
+            </w:r>
+          </w:p>
+        </w:tc>
+        <w:tc>
+          <w:tcPr>
+            <w:tcW w:w="1890" w:type="dxa"/>
             <w:vAlign w:val="center"/>
           </w:tcPr>
           <w:p>
             <w:pPr>
-              <w:spacing w:after="480"/>
               <w:jc w:val="center"/>
-              <w:rPr>
-                <w:rFonts w:eastAsia="Times New Roman"/>
-                <w:sz w:val="21"/>
-                <w:szCs w:val="21"/>
-              </w:rPr>
             </w:pPr>
             <w:r>
-              <w:rPr>
-                <w:rFonts w:eastAsia="Times New Roman"/>
-                <w:sz w:val="21"/>
-                <w:szCs w:val="21"/>
-              </w:rPr>
-              <w:t>Developing a System for Automated Payment Reminders and Credit Scoring.</w:t>
+              <w:t>Investigates the impact of personalized text message reminders on microloan repayment in the Philippines.</w:t>
+            </w:r>
+          </w:p>
+        </w:tc>
+        <w:tc>
+          <w:tcPr>
+            <w:tcW w:w="2250" w:type="dxa"/>
+            <w:vAlign w:val="center"/>
+            <w:hideMark/>
+          </w:tcPr>
+          <w:p>
+            <w:pPr>
+              <w:jc w:val="center"/>
+            </w:pPr>
+            <w:r>
+              <w:t>Lack of</w:t>
+            </w:r>
+            <w:r>
+              <w:t xml:space="preserve"> personaliz</w:t>
+            </w:r>
+            <w:r>
+              <w:t>ed</w:t>
+            </w:r>
+            <w:r>
+              <w:t xml:space="preserve"> text message</w:t>
+            </w:r>
+            <w:r>
+              <w:t xml:space="preserve"> system for</w:t>
+            </w:r>
+            <w:r>
+              <w:t xml:space="preserve"> reminders for loan repayment.</w:t>
+            </w:r>
+          </w:p>
+        </w:tc>
+        <w:tc>
+          <w:tcPr>
+            <w:tcW w:w="2885" w:type="dxa"/>
+            <w:vAlign w:val="center"/>
+            <w:hideMark/>
+          </w:tcPr>
+          <w:p>
+            <w:pPr>
+              <w:jc w:val="center"/>
+            </w:pPr>
+            <w:r>
+              <w:t>Implement</w:t>
+            </w:r>
+            <w:r>
+              <w:t xml:space="preserve"> personaliz</w:t>
+            </w:r>
+            <w:r>
+              <w:t>ed</w:t>
+            </w:r>
+            <w:r>
+              <w:t xml:space="preserve"> in text messaging</w:t>
+            </w:r>
+            <w:r>
+              <w:t xml:space="preserve"> system</w:t>
+            </w:r>
+            <w:r>
+              <w:t xml:space="preserve"> for improved microloan repayment, enhancing borrower engagement and improving repayment rates.</w:t>
             </w:r>
           </w:p>
         </w:tc>
@@ -3915,102 +5168,257 @@
     <w:p>
       <w:pPr>
         <w:spacing w:line="360" w:lineRule="auto"/>
-        <w:jc w:val="both"/>
-        <w:rPr>
-          <w:rFonts w:ascii="Times New Roman" w:eastAsiaTheme="minorEastAsia" w:hAnsi="Times New Roman" w:cs="Times New Roman"/>
-          <w:sz w:val="24"/>
-          <w:szCs w:val="24"/>
-          <w:lang w:eastAsia="zh-CN"/>
-        </w:rPr>
-      </w:pPr>
-    </w:p>
-    <w:p>
-      <w:pPr>
-        <w:spacing w:line="360" w:lineRule="auto"/>
-        <w:jc w:val="both"/>
-        <w:rPr>
-          <w:rStyle w:val="15"/>
-        </w:rPr>
-      </w:pPr>
-      <w:r>
-        <w:rPr>
-          <w:rFonts w:ascii="Times New Roman" w:eastAsiaTheme="minorEastAsia" w:hAnsi="Times New Roman" w:cs="Times New Roman"/>
-          <w:sz w:val="24"/>
-          <w:szCs w:val="24"/>
-          <w:lang w:eastAsia="zh-CN"/>
-        </w:rPr>
-        <w:t>System</w:t>
-      </w:r>
-      <w:r>
-        <w:rPr>
-          <w:rFonts w:ascii="Times New Roman" w:eastAsiaTheme="minorEastAsia" w:hAnsi="Times New Roman" w:cs="Times New Roman"/>
-          <w:sz w:val="24"/>
-          <w:szCs w:val="24"/>
-          <w:lang w:eastAsia="zh-CN"/>
-        </w:rPr>
-        <w:t xml:space="preserve"> Review</w:t>
-      </w:r>
-    </w:p>
-    <w:p>
-      <w:pPr>
-        <w:spacing w:line="360" w:lineRule="auto"/>
-        <w:jc w:val="both"/>
-        <w:rPr>
-          <w:rFonts w:ascii="Times New Roman" w:eastAsiaTheme="minorEastAsia" w:hAnsi="Times New Roman" w:cs="Times New Roman"/>
-          <w:sz w:val="24"/>
-          <w:szCs w:val="24"/>
-          <w:lang w:eastAsia="zh-CN"/>
-        </w:rPr>
-      </w:pPr>
-      <w:r>
-        <w:rPr>
-          <w:rFonts w:ascii="Times New Roman" w:eastAsiaTheme="minorEastAsia" w:hAnsi="Times New Roman" w:cs="Times New Roman"/>
-          <w:sz w:val="24"/>
-          <w:szCs w:val="24"/>
-          <w:lang w:eastAsia="zh-CN"/>
-        </w:rPr>
-        <w:t>Many systems around the globe have been created to sustain the main objectives of this system through different technologies such as mobile applications and web-applications, based on my research conducted we have outlined a number of systems and articles related to the underlined project topic.</w:t>
-      </w:r>
-    </w:p>
-    <w:p>
-      <w:pPr>
-        <w:spacing w:line="360" w:lineRule="auto"/>
-        <w:jc w:val="both"/>
-        <w:rPr>
-          <w:rFonts w:ascii="Times New Roman" w:eastAsiaTheme="minorEastAsia" w:hAnsi="Times New Roman" w:cs="Times New Roman"/>
-          <w:sz w:val="24"/>
-          <w:szCs w:val="24"/>
-          <w:lang w:eastAsia="zh-CN"/>
-        </w:rPr>
-      </w:pPr>
-      <w:r>
-        <w:rPr>
-          <w:rFonts w:ascii="Times New Roman" w:eastAsiaTheme="minorEastAsia" w:hAnsi="Times New Roman" w:cs="Times New Roman"/>
-          <w:sz w:val="24"/>
-          <w:szCs w:val="24"/>
-          <w:lang w:eastAsia="zh-CN"/>
-        </w:rPr>
-        <w:t xml:space="preserve">ZAMCASH is a microfinance institution operating in Zambia. </w:t>
-      </w:r>
-      <w:r>
-        <w:rPr>
-          <w:rFonts w:ascii="Times New Roman" w:eastAsiaTheme="minorEastAsia" w:hAnsi="Times New Roman" w:cs="Times New Roman"/>
-          <w:sz w:val="24"/>
-          <w:szCs w:val="24"/>
-          <w:lang w:eastAsia="zh-CN"/>
-        </w:rPr>
-        <w:t>Provides unsecured loans in  Zambia through their website  and android app and payment  methods include MTN and  Airtel Money</w:t>
-      </w:r>
-      <w:r>
-        <w:rPr>
-          <w:rFonts w:ascii="Times New Roman" w:eastAsiaTheme="minorEastAsia" w:hAnsi="Times New Roman" w:cs="Times New Roman"/>
-          <w:sz w:val="24"/>
-          <w:szCs w:val="24"/>
-          <w:lang w:eastAsia="zh-CN"/>
-        </w:rPr>
-        <w:t>.</w:t>
-      </w:r>
-      <w:r>
+        <w:ind w:left="720"/>
+        <w:jc w:val="both"/>
+        <w:rPr>
+          <w:rFonts w:ascii="Times New Roman" w:eastAsiaTheme="minorEastAsia" w:hAnsi="Times New Roman" w:cs="Times New Roman"/>
+          <w:sz w:val="24"/>
+          <w:szCs w:val="24"/>
+          <w:lang w:eastAsia="zh-CN"/>
+        </w:rPr>
+      </w:pPr>
+      <w:r>
+        <w:rPr>
+          <w:rFonts w:ascii="Times New Roman" w:eastAsiaTheme="minorEastAsia" w:hAnsi="Times New Roman" w:cs="Times New Roman"/>
+          <w:sz w:val="24"/>
+          <w:szCs w:val="24"/>
+          <w:lang w:eastAsia="zh-CN"/>
+        </w:rPr>
+        <w:t>The paper operates within the theoretical framework of credit risk assessment and credit scoring models. It recognizes the importance of quantifying the creditworthiness of commercial loan applicants and the need for systematic and data-driven methods to evaluate borrowers' financial health and repayment capacity.</w:t>
+      </w:r>
+    </w:p>
+    <w:p>
+      <w:pPr>
+        <w:spacing w:line="360" w:lineRule="auto"/>
+        <w:ind w:left="720"/>
+        <w:jc w:val="both"/>
+        <w:rPr>
+          <w:rFonts w:ascii="Times New Roman" w:eastAsiaTheme="minorEastAsia" w:hAnsi="Times New Roman" w:cs="Times New Roman"/>
+          <w:sz w:val="24"/>
+          <w:szCs w:val="24"/>
+          <w:lang w:eastAsia="zh-CN"/>
+        </w:rPr>
+      </w:pPr>
+      <w:r>
+        <w:rPr>
+          <w:rFonts w:ascii="Times New Roman" w:eastAsiaTheme="minorEastAsia" w:hAnsi="Times New Roman" w:cs="Times New Roman"/>
+          <w:sz w:val="24"/>
+          <w:szCs w:val="24"/>
+          <w:lang w:eastAsia="zh-CN"/>
+        </w:rPr>
+        <w:t>T</w:t>
+      </w:r>
+      <w:r>
+        <w:rPr>
+          <w:rFonts w:ascii="Times New Roman" w:eastAsiaTheme="minorEastAsia" w:hAnsi="Times New Roman" w:cs="Times New Roman"/>
+          <w:sz w:val="24"/>
+          <w:szCs w:val="24"/>
+          <w:lang w:eastAsia="zh-CN"/>
+        </w:rPr>
+        <w:t xml:space="preserve">he research paper by Yair E. </w:t>
+      </w:r>
+      <w:proofErr w:type="spellStart"/>
+      <w:r>
+        <w:rPr>
+          <w:rFonts w:ascii="Times New Roman" w:eastAsiaTheme="minorEastAsia" w:hAnsi="Times New Roman" w:cs="Times New Roman"/>
+          <w:sz w:val="24"/>
+          <w:szCs w:val="24"/>
+          <w:lang w:eastAsia="zh-CN"/>
+        </w:rPr>
+        <w:t>Orgler</w:t>
+      </w:r>
+      <w:proofErr w:type="spellEnd"/>
+      <w:r>
+        <w:rPr>
+          <w:rFonts w:ascii="Times New Roman" w:eastAsiaTheme="minorEastAsia" w:hAnsi="Times New Roman" w:cs="Times New Roman"/>
+          <w:sz w:val="24"/>
+          <w:szCs w:val="24"/>
+          <w:lang w:eastAsia="zh-CN"/>
+        </w:rPr>
+        <w:t xml:space="preserve"> (1970) offer valuable insights into the development of a credit scoring model tailored for commercial loans. Such models have played a significant role in the financial industry by improving the efficiency of credit assessments and helping financial institutions manage credit risk effectively. This paper contributes to the ongoing evolution of credit scoring practices and their impact on lending decisions in the commercial sector.</w:t>
+      </w:r>
+    </w:p>
+    <w:p>
+      <w:pPr>
+        <w:spacing w:line="360" w:lineRule="auto"/>
+        <w:jc w:val="both"/>
+        <w:rPr>
+          <w:rFonts w:ascii="Times New Roman" w:eastAsiaTheme="minorEastAsia" w:hAnsi="Times New Roman" w:cs="Times New Roman"/>
+          <w:sz w:val="24"/>
+          <w:szCs w:val="24"/>
+          <w:lang w:eastAsia="zh-CN"/>
+        </w:rPr>
+      </w:pPr>
+      <w:r>
+        <w:rPr>
+          <w:rFonts w:ascii="Times New Roman" w:eastAsiaTheme="minorEastAsia" w:hAnsi="Times New Roman" w:cs="Times New Roman"/>
+          <w:sz w:val="24"/>
+          <w:szCs w:val="24"/>
+          <w:lang w:eastAsia="zh-CN"/>
+        </w:rPr>
+        <w:t>Summary table of Literature Review</w:t>
+      </w:r>
+    </w:p>
+    <w:p>
+      <w:pPr>
+        <w:spacing w:line="360" w:lineRule="auto"/>
+        <w:jc w:val="both"/>
+        <w:rPr>
+          <w:rFonts w:ascii="Times New Roman" w:eastAsiaTheme="minorEastAsia" w:hAnsi="Times New Roman" w:cs="Times New Roman"/>
+          <w:sz w:val="24"/>
+          <w:szCs w:val="24"/>
+          <w:lang w:eastAsia="zh-CN"/>
+        </w:rPr>
+      </w:pPr>
+      <w:r>
+        <w:rPr>
+          <w:rFonts w:ascii="Times New Roman" w:eastAsiaTheme="minorEastAsia" w:hAnsi="Times New Roman" w:cs="Times New Roman"/>
+          <w:sz w:val="24"/>
+          <w:szCs w:val="24"/>
+          <w:lang w:eastAsia="zh-CN"/>
+        </w:rPr>
+        <w:t>System Review</w:t>
+      </w:r>
+    </w:p>
+    <w:p>
+      <w:pPr>
+        <w:spacing w:line="360" w:lineRule="auto"/>
+        <w:jc w:val="both"/>
+        <w:rPr>
+          <w:rFonts w:ascii="Times New Roman" w:eastAsiaTheme="minorEastAsia" w:hAnsi="Times New Roman" w:cs="Times New Roman"/>
+          <w:sz w:val="24"/>
+          <w:szCs w:val="24"/>
+          <w:lang w:eastAsia="zh-CN"/>
+        </w:rPr>
+      </w:pPr>
+      <w:r>
+        <w:rPr>
+          <w:rFonts w:ascii="Times New Roman" w:eastAsiaTheme="minorEastAsia" w:hAnsi="Times New Roman" w:cs="Times New Roman"/>
+          <w:sz w:val="24"/>
+          <w:szCs w:val="24"/>
+          <w:lang w:eastAsia="zh-CN"/>
+        </w:rPr>
+        <w:t xml:space="preserve">In the pursuit of addressing the key objectives of </w:t>
+      </w:r>
+      <w:r>
+        <w:rPr>
+          <w:rFonts w:ascii="Times New Roman" w:eastAsiaTheme="minorEastAsia" w:hAnsi="Times New Roman" w:cs="Times New Roman"/>
+          <w:sz w:val="24"/>
+          <w:szCs w:val="24"/>
+          <w:lang w:eastAsia="zh-CN"/>
+        </w:rPr>
+        <w:t>this</w:t>
+      </w:r>
+      <w:r>
+        <w:rPr>
+          <w:rFonts w:ascii="Times New Roman" w:eastAsiaTheme="minorEastAsia" w:hAnsi="Times New Roman" w:cs="Times New Roman"/>
+          <w:sz w:val="24"/>
+          <w:szCs w:val="24"/>
+          <w:lang w:eastAsia="zh-CN"/>
+        </w:rPr>
+        <w:t xml:space="preserve"> project, it is crucial to examine existing systems and articles related to the central theme of microfinance institutions (MFIs) and their role in providing financial services to underserved populations. The landscape of such systems globally reflects varying degrees of technological advancement, particularly through mobile applications and web-based platforms. Through our research, we have identified several noteworthy systems and institutions, each with its unique strengths and limitations.</w:t>
+      </w:r>
+    </w:p>
+    <w:p>
+      <w:pPr>
+        <w:spacing w:line="360" w:lineRule="auto"/>
+        <w:jc w:val="both"/>
+        <w:rPr>
+          <w:rFonts w:ascii="Times New Roman" w:eastAsiaTheme="minorEastAsia" w:hAnsi="Times New Roman" w:cs="Times New Roman"/>
+          <w:sz w:val="24"/>
+          <w:szCs w:val="24"/>
+          <w:lang w:eastAsia="zh-CN"/>
+        </w:rPr>
+      </w:pPr>
+      <w:r>
+        <w:rPr>
+          <w:rFonts w:ascii="Times New Roman" w:eastAsiaTheme="minorEastAsia" w:hAnsi="Times New Roman" w:cs="Times New Roman"/>
+          <w:sz w:val="24"/>
+          <w:szCs w:val="24"/>
+          <w:lang w:eastAsia="zh-CN"/>
+        </w:rPr>
+        <w:t xml:space="preserve">ZAMCASH is a prominent microfinance institution operating in Zambia, offering unsecured loans to individuals through both their website and Android application. While it plays a vital role in providing financial services to the underserved, there are notable limitations in its current setup. ZAMCASH does not support multiple microfinance institutions on its platform, lacks automated payment reminders for clients/debtors, and offers limited cross-platform compatibility. The </w:t>
+      </w:r>
+      <w:r>
+        <w:rPr>
+          <w:rFonts w:ascii="Times New Roman" w:eastAsiaTheme="minorEastAsia" w:hAnsi="Times New Roman" w:cs="Times New Roman"/>
+          <w:sz w:val="24"/>
+          <w:szCs w:val="24"/>
+          <w:lang w:eastAsia="zh-CN"/>
+        </w:rPr>
+        <w:lastRenderedPageBreak/>
+        <w:t>absence of these features poses challenges in terms of borrower flexibility and efficient loan management.</w:t>
+      </w:r>
+    </w:p>
+    <w:p>
+      <w:pPr>
+        <w:spacing w:line="360" w:lineRule="auto"/>
+        <w:jc w:val="both"/>
+        <w:rPr>
+          <w:rFonts w:ascii="Times New Roman" w:eastAsiaTheme="minorEastAsia" w:hAnsi="Times New Roman" w:cs="Times New Roman"/>
+          <w:sz w:val="24"/>
+          <w:szCs w:val="24"/>
+          <w:lang w:eastAsia="zh-CN"/>
+        </w:rPr>
+      </w:pPr>
+      <w:r>
+        <w:rPr>
+          <w:rFonts w:ascii="Times New Roman" w:eastAsiaTheme="minorEastAsia" w:hAnsi="Times New Roman" w:cs="Times New Roman"/>
+          <w:sz w:val="24"/>
+          <w:szCs w:val="24"/>
+          <w:lang w:eastAsia="zh-CN"/>
+        </w:rPr>
+        <w:t>Another notable MFI in Zambia, IZWE LOANS, faces similar limitations as ZAMCASH. It does not provide support for multiple microfinance institutions, lacks automated payment reminders, and does not offer cross-platform compatibility. These limitations may impact borrower experiences and the institution's competitiveness in the microfinance market.</w:t>
+      </w:r>
+    </w:p>
+    <w:p>
+      <w:pPr>
+        <w:spacing w:line="360" w:lineRule="auto"/>
+        <w:jc w:val="both"/>
+        <w:rPr>
+          <w:rFonts w:ascii="Times New Roman" w:eastAsiaTheme="minorEastAsia" w:hAnsi="Times New Roman" w:cs="Times New Roman"/>
+          <w:sz w:val="24"/>
+          <w:szCs w:val="24"/>
+          <w:lang w:eastAsia="zh-CN"/>
+        </w:rPr>
+      </w:pPr>
+      <w:r>
+        <w:rPr>
+          <w:rFonts w:ascii="Times New Roman" w:eastAsiaTheme="minorEastAsia" w:hAnsi="Times New Roman" w:cs="Times New Roman"/>
+          <w:sz w:val="24"/>
+          <w:szCs w:val="24"/>
+          <w:lang w:eastAsia="zh-CN"/>
+        </w:rPr>
+        <w:t>LUPIYA, another microfinance institution operating in Zambia, distinguishes itself by offering automated payment reminders to its clients. This feature contributes to improved borrower experiences and higher loan repayment rates. LUPIYA also provides users with the flexibility to choose custom interest rates and conducts eligibility checks for clients/debtors seeking loans. However, it is worth noting that LUPIYA is not cross-platform; it primarily operates through its website.</w:t>
+      </w:r>
+    </w:p>
+    <w:p>
+      <w:pPr>
+        <w:spacing w:line="360" w:lineRule="auto"/>
+        <w:jc w:val="both"/>
+        <w:rPr>
+          <w:rFonts w:ascii="Times New Roman" w:eastAsiaTheme="minorEastAsia" w:hAnsi="Times New Roman" w:cs="Times New Roman"/>
+          <w:sz w:val="24"/>
+          <w:szCs w:val="24"/>
+          <w:lang w:eastAsia="zh-CN"/>
+        </w:rPr>
+      </w:pPr>
+      <w:r>
+        <w:rPr>
+          <w:rFonts w:ascii="Times New Roman" w:eastAsiaTheme="minorEastAsia" w:hAnsi="Times New Roman" w:cs="Times New Roman"/>
+          <w:sz w:val="24"/>
+          <w:szCs w:val="24"/>
+          <w:lang w:eastAsia="zh-CN"/>
+        </w:rPr>
+        <w:t>FINCA:</w:t>
+      </w:r>
+      <w:r>
+        <w:rPr>
+          <w:rFonts w:ascii="Times New Roman" w:eastAsiaTheme="minorEastAsia" w:hAnsi="Times New Roman" w:cs="Times New Roman"/>
+          <w:sz w:val="24"/>
+          <w:szCs w:val="24"/>
+          <w:lang w:eastAsia="zh-CN"/>
+        </w:rPr>
         <w:t xml:space="preserve"> </w:t>
       </w:r>
       <w:r>
@@ -4020,115 +5428,47 @@
           <w:szCs w:val="24"/>
           <w:lang w:eastAsia="zh-CN"/>
         </w:rPr>
-        <w:t xml:space="preserve">The system has no reliable way to handling loan defaults and manually reminds clients/debtors  to </w:t>
-      </w:r>
-      <w:proofErr w:type="spellStart"/>
-      <w:r>
-        <w:rPr>
-          <w:rFonts w:ascii="Times New Roman" w:eastAsiaTheme="minorEastAsia" w:hAnsi="Times New Roman" w:cs="Times New Roman"/>
-          <w:sz w:val="24"/>
-          <w:szCs w:val="24"/>
-          <w:lang w:eastAsia="zh-CN"/>
-        </w:rPr>
-        <w:t>replay</w:t>
-      </w:r>
-      <w:proofErr w:type="spellEnd"/>
-      <w:r>
-        <w:rPr>
-          <w:rFonts w:ascii="Times New Roman" w:eastAsiaTheme="minorEastAsia" w:hAnsi="Times New Roman" w:cs="Times New Roman"/>
-          <w:sz w:val="24"/>
-          <w:szCs w:val="24"/>
-          <w:lang w:eastAsia="zh-CN"/>
-        </w:rPr>
-        <w:t xml:space="preserve"> their loans.</w:t>
-      </w:r>
-      <w:r>
-        <w:rPr>
-          <w:rFonts w:ascii="Times New Roman" w:eastAsiaTheme="minorEastAsia" w:hAnsi="Times New Roman" w:cs="Times New Roman"/>
-          <w:sz w:val="24"/>
-          <w:szCs w:val="24"/>
-          <w:lang w:eastAsia="zh-CN"/>
-        </w:rPr>
-        <w:t xml:space="preserve"> </w:t>
-      </w:r>
-      <w:r>
-        <w:rPr>
-          <w:rFonts w:ascii="Times New Roman" w:eastAsiaTheme="minorEastAsia" w:hAnsi="Times New Roman" w:cs="Times New Roman"/>
-          <w:sz w:val="24"/>
-          <w:szCs w:val="24"/>
-          <w:lang w:eastAsia="zh-CN"/>
-        </w:rPr>
-        <w:t xml:space="preserve">While it serves a crucial role in providing financial services to underserved populations, it currently does not support multiple microfinance institutions, lacks automated payment reminders, and offers limited cross-platform compatibility. This poses challenges in terms of borrower flexibility and efficient loan </w:t>
-      </w:r>
-      <w:r>
-        <w:rPr>
-          <w:rFonts w:ascii="Times New Roman" w:eastAsiaTheme="minorEastAsia" w:hAnsi="Times New Roman" w:cs="Times New Roman"/>
-          <w:sz w:val="24"/>
-          <w:szCs w:val="24"/>
-          <w:lang w:eastAsia="zh-CN"/>
-        </w:rPr>
-        <w:t>management</w:t>
-      </w:r>
-      <w:r>
-        <w:rPr>
-          <w:rFonts w:ascii="Times New Roman" w:eastAsiaTheme="minorEastAsia" w:hAnsi="Times New Roman" w:cs="Times New Roman"/>
-          <w:sz w:val="24"/>
-          <w:szCs w:val="24"/>
-          <w:lang w:eastAsia="zh-CN"/>
-        </w:rPr>
-        <w:t>.</w:t>
-      </w:r>
-    </w:p>
-    <w:p>
-      <w:pPr>
-        <w:spacing w:line="360" w:lineRule="auto"/>
-        <w:jc w:val="both"/>
-        <w:rPr>
-          <w:rFonts w:ascii="Times New Roman" w:eastAsiaTheme="minorEastAsia" w:hAnsi="Times New Roman" w:cs="Times New Roman"/>
-          <w:sz w:val="24"/>
-          <w:szCs w:val="24"/>
-          <w:lang w:eastAsia="zh-CN"/>
-        </w:rPr>
-      </w:pPr>
-      <w:r>
-        <w:rPr>
-          <w:rFonts w:ascii="Times New Roman" w:eastAsiaTheme="minorEastAsia" w:hAnsi="Times New Roman" w:cs="Times New Roman"/>
-          <w:sz w:val="24"/>
-          <w:szCs w:val="24"/>
-          <w:lang w:eastAsia="zh-CN"/>
-        </w:rPr>
-        <w:t>IZW</w:t>
-      </w:r>
-      <w:r>
-        <w:rPr>
-          <w:rFonts w:ascii="Times New Roman" w:eastAsiaTheme="minorEastAsia" w:hAnsi="Times New Roman" w:cs="Times New Roman"/>
-          <w:sz w:val="24"/>
-          <w:szCs w:val="24"/>
-          <w:lang w:eastAsia="zh-CN"/>
-        </w:rPr>
-        <w:t>E</w:t>
-      </w:r>
-      <w:r>
-        <w:rPr>
-          <w:rFonts w:ascii="Times New Roman" w:eastAsiaTheme="minorEastAsia" w:hAnsi="Times New Roman" w:cs="Times New Roman"/>
-          <w:sz w:val="24"/>
-          <w:szCs w:val="24"/>
-          <w:lang w:eastAsia="zh-CN"/>
-        </w:rPr>
-        <w:t xml:space="preserve"> LOANS, another MFI in Zambia, faces similar limitations. It does not support multiple microfinance institutions, lacks automated payment reminders, and does not offer cross-platform compatibility. These limitations may impact borrower experiences and the institution's competitiveness.</w:t>
-      </w:r>
-    </w:p>
-    <w:p>
-      <w:pPr>
-        <w:spacing w:line="360" w:lineRule="auto"/>
-        <w:jc w:val="both"/>
-        <w:rPr>
-          <w:rFonts w:ascii="Times New Roman" w:eastAsiaTheme="minorEastAsia" w:hAnsi="Times New Roman" w:cs="Times New Roman"/>
-          <w:sz w:val="24"/>
-          <w:szCs w:val="24"/>
-          <w:lang w:eastAsia="zh-CN"/>
-        </w:rPr>
-      </w:pPr>
+        <w:t>Operating in various countries, including Zambia, FINCA is another microfinance institution that faces similar limitations as the aforementioned institutions. It does not support multiple microfinance institutions on its platform, lacks automated payment reminders, and offers limited cross-platform compatibility. Addressing these limitations could significantly enhance its service offerings. FINCA provides secured loans, conducts eligibility checks in person with clients/debtors, and offers diverse payment methods, including hard cash, VISA, debit cards, MTN, and Airtel Money. Notably, FINCA's loan application process still relies on traditional methods involving pen-and-paper forms, and they manually remind clients/debtors to repay their loans.</w:t>
+      </w:r>
+    </w:p>
+    <w:p>
+      <w:pPr>
+        <w:spacing w:line="360" w:lineRule="auto"/>
+        <w:jc w:val="both"/>
+        <w:rPr>
+          <w:rFonts w:ascii="Times New Roman" w:eastAsiaTheme="minorEastAsia" w:hAnsi="Times New Roman" w:cs="Times New Roman"/>
+          <w:sz w:val="24"/>
+          <w:szCs w:val="24"/>
+          <w:lang w:eastAsia="zh-CN"/>
+        </w:rPr>
+      </w:pPr>
+      <w:r>
+        <w:rPr>
+          <w:rFonts w:ascii="Times New Roman" w:eastAsiaTheme="minorEastAsia" w:hAnsi="Times New Roman" w:cs="Times New Roman"/>
+          <w:sz w:val="24"/>
+          <w:szCs w:val="24"/>
+          <w:lang w:eastAsia="zh-CN"/>
+        </w:rPr>
+        <w:t xml:space="preserve">In summary, while these microfinance institutions in Zambia play crucial roles in expanding financial inclusion, there are noteworthy gaps and limitations within their current systems. These gaps include the absence of support for multiple microfinance institutions on a single platform, the lack of automated payment reminders, and limited cross-platform compatibility. </w:t>
+      </w:r>
+      <w:r>
+        <w:rPr>
+          <w:rFonts w:ascii="Times New Roman" w:eastAsiaTheme="minorEastAsia" w:hAnsi="Times New Roman" w:cs="Times New Roman"/>
+          <w:sz w:val="24"/>
+          <w:szCs w:val="24"/>
+          <w:lang w:eastAsia="zh-CN"/>
+        </w:rPr>
+        <w:t>This</w:t>
+      </w:r>
+      <w:r>
+        <w:rPr>
+          <w:rFonts w:ascii="Times New Roman" w:eastAsiaTheme="minorEastAsia" w:hAnsi="Times New Roman" w:cs="Times New Roman"/>
+          <w:sz w:val="24"/>
+          <w:szCs w:val="24"/>
+          <w:lang w:eastAsia="zh-CN"/>
+        </w:rPr>
+        <w:t xml:space="preserve"> project aims to address these gaps by developing a comprehensive Centralized Loan Application Management System that harmonizes multiple MFIs on one platform, digitizes the loan application and approval processes, and automates payment reminders and credit scoring. This holistic approach promises </w:t>
+      </w:r>
       <w:r>
         <w:rPr>
           <w:rFonts w:ascii="Times New Roman" w:eastAsiaTheme="minorEastAsia" w:hAnsi="Times New Roman" w:cs="Times New Roman"/>
@@ -4137,139 +5477,32 @@
           <w:lang w:eastAsia="zh-CN"/>
         </w:rPr>
         <w:lastRenderedPageBreak/>
-        <w:t>LUPIYA is a microfinance institution in Zambia that, while not supporting multiple MFIs, stands out by offering automated payment reminders. This feature can enhance borrower experiences and contribute to improved loan repayment rates.</w:t>
-      </w:r>
-      <w:r>
-        <w:rPr>
-          <w:rFonts w:ascii="Times New Roman" w:eastAsiaTheme="minorEastAsia" w:hAnsi="Times New Roman" w:cs="Times New Roman"/>
-          <w:sz w:val="24"/>
-          <w:szCs w:val="24"/>
-          <w:lang w:eastAsia="zh-CN"/>
-        </w:rPr>
-        <w:t xml:space="preserve"> </w:t>
-      </w:r>
-      <w:r>
-        <w:rPr>
-          <w:rFonts w:ascii="Times New Roman" w:eastAsiaTheme="minorEastAsia" w:hAnsi="Times New Roman" w:cs="Times New Roman"/>
-          <w:sz w:val="24"/>
-          <w:szCs w:val="24"/>
-          <w:lang w:eastAsia="zh-CN"/>
-        </w:rPr>
-        <w:t>Provides the user with options  to choose from custom  interest rates and checks  eligibility of Client/Debtor to  get a loan.</w:t>
-      </w:r>
-      <w:r>
-        <w:rPr>
-          <w:rFonts w:ascii="Times New Roman" w:eastAsiaTheme="minorEastAsia" w:hAnsi="Times New Roman" w:cs="Times New Roman"/>
-          <w:sz w:val="24"/>
-          <w:szCs w:val="24"/>
-          <w:lang w:eastAsia="zh-CN"/>
-        </w:rPr>
-        <w:t xml:space="preserve"> </w:t>
-      </w:r>
-      <w:r>
-        <w:rPr>
-          <w:rFonts w:ascii="Times New Roman" w:eastAsiaTheme="minorEastAsia" w:hAnsi="Times New Roman" w:cs="Times New Roman"/>
-          <w:sz w:val="24"/>
-          <w:szCs w:val="24"/>
-          <w:lang w:eastAsia="zh-CN"/>
-        </w:rPr>
-        <w:t>The system is not cross platform,  only a website is available</w:t>
-      </w:r>
-    </w:p>
-    <w:p>
-      <w:pPr>
-        <w:spacing w:line="360" w:lineRule="auto"/>
-        <w:jc w:val="both"/>
-        <w:rPr>
-          <w:rFonts w:ascii="Times New Roman" w:eastAsiaTheme="minorEastAsia" w:hAnsi="Times New Roman" w:cs="Times New Roman"/>
-          <w:sz w:val="24"/>
-          <w:szCs w:val="24"/>
-          <w:lang w:eastAsia="zh-CN"/>
-        </w:rPr>
-      </w:pPr>
-      <w:r>
-        <w:rPr>
-          <w:rFonts w:ascii="Times New Roman" w:eastAsiaTheme="minorEastAsia" w:hAnsi="Times New Roman" w:cs="Times New Roman"/>
-          <w:sz w:val="24"/>
-          <w:szCs w:val="24"/>
-          <w:lang w:eastAsia="zh-CN"/>
-        </w:rPr>
-        <w:t>FINCA, operating in various countries, including Zambia, currently does not support multiple microfinance institutions, lacks automated payment reminders, and offers limited cross-platform compatibility. Addressing these limitations could enhance its service offerings.</w:t>
-      </w:r>
-      <w:r>
-        <w:rPr>
-          <w:rFonts w:ascii="Times New Roman" w:eastAsiaTheme="minorEastAsia" w:hAnsi="Times New Roman" w:cs="Times New Roman"/>
-          <w:sz w:val="24"/>
-          <w:szCs w:val="24"/>
-          <w:lang w:eastAsia="zh-CN"/>
-        </w:rPr>
-        <w:t xml:space="preserve"> </w:t>
-      </w:r>
-      <w:r>
-        <w:rPr>
-          <w:rFonts w:ascii="Times New Roman" w:eastAsiaTheme="minorEastAsia" w:hAnsi="Times New Roman" w:cs="Times New Roman"/>
-          <w:sz w:val="24"/>
-          <w:szCs w:val="24"/>
-          <w:lang w:eastAsia="zh-CN"/>
-        </w:rPr>
-        <w:t>Provides Secured loans,  checks eligibility in person  with the client/Debtor.</w:t>
-      </w:r>
-      <w:r>
-        <w:rPr>
-          <w:rFonts w:ascii="Times New Roman" w:eastAsiaTheme="minorEastAsia" w:hAnsi="Times New Roman" w:cs="Times New Roman"/>
-          <w:sz w:val="24"/>
-          <w:szCs w:val="24"/>
-          <w:lang w:eastAsia="zh-CN"/>
-        </w:rPr>
-        <w:t xml:space="preserve"> </w:t>
-      </w:r>
-      <w:r>
-        <w:rPr>
-          <w:rFonts w:ascii="Times New Roman" w:eastAsiaTheme="minorEastAsia" w:hAnsi="Times New Roman" w:cs="Times New Roman"/>
-          <w:sz w:val="24"/>
-          <w:szCs w:val="24"/>
-          <w:lang w:eastAsia="zh-CN"/>
-        </w:rPr>
-        <w:t>Payment methods include  Hard cash, VISA, Debt Card,  MTN and Airtel Money</w:t>
-      </w:r>
-      <w:r>
-        <w:rPr>
-          <w:rFonts w:ascii="Times New Roman" w:eastAsiaTheme="minorEastAsia" w:hAnsi="Times New Roman" w:cs="Times New Roman"/>
-          <w:sz w:val="24"/>
-          <w:szCs w:val="24"/>
-          <w:lang w:eastAsia="zh-CN"/>
-        </w:rPr>
-        <w:t xml:space="preserve">. </w:t>
-      </w:r>
-      <w:r>
-        <w:rPr>
-          <w:rFonts w:ascii="Times New Roman" w:eastAsiaTheme="minorEastAsia" w:hAnsi="Times New Roman" w:cs="Times New Roman"/>
-          <w:sz w:val="24"/>
-          <w:szCs w:val="24"/>
-          <w:lang w:eastAsia="zh-CN"/>
-        </w:rPr>
-        <w:t xml:space="preserve">Handles loan application procedure  using traditional methods such as  pen and form on paper, and  manually reminds clients/debtors  to </w:t>
-      </w:r>
-      <w:proofErr w:type="spellStart"/>
-      <w:r>
-        <w:rPr>
-          <w:rFonts w:ascii="Times New Roman" w:eastAsiaTheme="minorEastAsia" w:hAnsi="Times New Roman" w:cs="Times New Roman"/>
-          <w:sz w:val="24"/>
-          <w:szCs w:val="24"/>
-          <w:lang w:eastAsia="zh-CN"/>
-        </w:rPr>
-        <w:t>replay</w:t>
-      </w:r>
-      <w:proofErr w:type="spellEnd"/>
-      <w:r>
-        <w:rPr>
-          <w:rFonts w:ascii="Times New Roman" w:eastAsiaTheme="minorEastAsia" w:hAnsi="Times New Roman" w:cs="Times New Roman"/>
-          <w:sz w:val="24"/>
-          <w:szCs w:val="24"/>
-          <w:lang w:eastAsia="zh-CN"/>
-        </w:rPr>
-        <w:t xml:space="preserve"> their loans.</w:t>
-      </w:r>
+        <w:t>to enhance borrower experiences, streamline loan management, and reduce loan default risks, contributing significantly to the microfinance sector in Zambia and beyond.</w:t>
+      </w:r>
+    </w:p>
+    <w:p>
+      <w:pPr>
+        <w:spacing w:line="360" w:lineRule="auto"/>
+        <w:jc w:val="both"/>
+        <w:rPr>
+          <w:rFonts w:ascii="Times New Roman" w:eastAsiaTheme="minorEastAsia" w:hAnsi="Times New Roman" w:cs="Times New Roman"/>
+          <w:sz w:val="24"/>
+          <w:szCs w:val="24"/>
+          <w:lang w:eastAsia="zh-CN"/>
+        </w:rPr>
+      </w:pPr>
+    </w:p>
+    <w:p>
+      <w:pPr>
+        <w:spacing w:line="360" w:lineRule="auto"/>
+        <w:jc w:val="both"/>
+        <w:rPr>
+          <w:rFonts w:ascii="Times New Roman" w:eastAsiaTheme="minorEastAsia" w:hAnsi="Times New Roman" w:cs="Times New Roman"/>
+          <w:sz w:val="24"/>
+          <w:szCs w:val="24"/>
+          <w:lang w:eastAsia="zh-CN"/>
+        </w:rPr>
+      </w:pPr>
     </w:p>
     <w:tbl>
       <w:tblPr>
@@ -5357,7 +6590,6 @@
           <w:szCs w:val="24"/>
           <w:lang w:val="en-GB"/>
         </w:rPr>
-        <w:lastRenderedPageBreak/>
         <w:t>C</w:t>
       </w:r>
       <w:r>
@@ -5441,7 +6673,16 @@
           <w:sz w:val="24"/>
           <w:szCs w:val="24"/>
         </w:rPr>
-        <w:t>Rapid Application Development (RAD) is a software development methodology that prioritizes speed and agility in delivering software solutions. RAD focuses on reducing development time and accelerating the delivery of functional software by emphasizing prototyping, iterative development, and close collaboration with customers.</w:t>
+        <w:t xml:space="preserve">Rapid Application Development (RAD) is a software development methodology that prioritizes speed and agility in delivering software solutions. RAD focuses on reducing development time and accelerating the delivery of functional software by emphasizing prototyping, iterative </w:t>
+      </w:r>
+      <w:r>
+        <w:rPr>
+          <w:rFonts w:ascii="Times New Roman" w:hAnsi="Times New Roman" w:cs="Times New Roman"/>
+          <w:sz w:val="24"/>
+          <w:szCs w:val="24"/>
+        </w:rPr>
+        <w:lastRenderedPageBreak/>
+        <w:t>development, and close collaboration with customers.</w:t>
       </w:r>
       <w:r>
         <w:rPr>
@@ -5614,7 +6855,6 @@
           <w:sz w:val="24"/>
           <w:szCs w:val="24"/>
         </w:rPr>
-        <w:lastRenderedPageBreak/>
         <w:t>3.5 Functional Requirements</w:t>
       </w:r>
       <w:bookmarkEnd w:id="38"/>
@@ -5793,6 +7033,7 @@
           <w:sz w:val="24"/>
           <w:szCs w:val="24"/>
         </w:rPr>
+        <w:lastRenderedPageBreak/>
         <w:t>Loan officers should be able to review, approve, or reject loan applications.</w:t>
       </w:r>
     </w:p>
@@ -6134,45 +7375,6 @@
     </w:p>
     <w:p>
       <w:pPr>
-        <w:spacing w:before="240" w:line="360" w:lineRule="auto"/>
-        <w:jc w:val="both"/>
-        <w:rPr>
-          <w:rFonts w:ascii="Times New Roman" w:hAnsi="Times New Roman" w:cs="Times New Roman"/>
-          <w:bCs/>
-          <w:iCs/>
-          <w:sz w:val="24"/>
-          <w:szCs w:val="24"/>
-        </w:rPr>
-      </w:pPr>
-    </w:p>
-    <w:p>
-      <w:pPr>
-        <w:spacing w:before="240" w:line="360" w:lineRule="auto"/>
-        <w:jc w:val="both"/>
-        <w:rPr>
-          <w:rFonts w:ascii="Times New Roman" w:hAnsi="Times New Roman" w:cs="Times New Roman"/>
-          <w:bCs/>
-          <w:iCs/>
-          <w:sz w:val="24"/>
-          <w:szCs w:val="24"/>
-        </w:rPr>
-      </w:pPr>
-    </w:p>
-    <w:p>
-      <w:pPr>
-        <w:spacing w:before="240" w:line="360" w:lineRule="auto"/>
-        <w:jc w:val="both"/>
-        <w:rPr>
-          <w:rFonts w:ascii="Times New Roman" w:hAnsi="Times New Roman" w:cs="Times New Roman"/>
-          <w:bCs/>
-          <w:iCs/>
-          <w:sz w:val="24"/>
-          <w:szCs w:val="24"/>
-        </w:rPr>
-      </w:pPr>
-    </w:p>
-    <w:p>
-      <w:pPr>
         <w:pStyle w:val="Heading2"/>
         <w:spacing w:line="360" w:lineRule="auto"/>
         <w:rPr>
@@ -6190,7 +7392,6 @@
           <w:sz w:val="24"/>
           <w:szCs w:val="24"/>
         </w:rPr>
-        <w:lastRenderedPageBreak/>
         <w:t>3.6 Non-Functional Requirement</w:t>
       </w:r>
       <w:bookmarkEnd w:id="39"/>
@@ -6521,6 +7722,7 @@
           <w:sz w:val="24"/>
           <w:szCs w:val="24"/>
         </w:rPr>
+        <w:lastRenderedPageBreak/>
         <w:t>Reliability and Availability:</w:t>
       </w:r>
     </w:p>
@@ -6837,7 +8039,6 @@
           <w:sz w:val="24"/>
           <w:szCs w:val="24"/>
         </w:rPr>
-        <w:lastRenderedPageBreak/>
         <w:t>3.2 Development Tools</w:t>
       </w:r>
       <w:bookmarkEnd w:id="40"/>
@@ -6909,6 +8110,7 @@
                 <w:sz w:val="24"/>
                 <w:szCs w:val="24"/>
               </w:rPr>
+              <w:lastRenderedPageBreak/>
               <w:t>DEVELOPMENT</w:t>
             </w:r>
           </w:p>
@@ -7039,7 +8241,25 @@
                 <w:sz w:val="24"/>
                 <w:szCs w:val="24"/>
               </w:rPr>
-              <w:t>React js, React Native, Node.js.</w:t>
+              <w:t xml:space="preserve">React </w:t>
+            </w:r>
+            <w:proofErr w:type="spellStart"/>
+            <w:r>
+              <w:rPr>
+                <w:rFonts w:ascii="Times New Roman" w:hAnsi="Times New Roman" w:cs="Times New Roman"/>
+                <w:sz w:val="24"/>
+                <w:szCs w:val="24"/>
+              </w:rPr>
+              <w:t>js</w:t>
+            </w:r>
+            <w:proofErr w:type="spellEnd"/>
+            <w:r>
+              <w:rPr>
+                <w:rFonts w:ascii="Times New Roman" w:hAnsi="Times New Roman" w:cs="Times New Roman"/>
+                <w:sz w:val="24"/>
+                <w:szCs w:val="24"/>
+              </w:rPr>
+              <w:t>, React Native, Node.js.</w:t>
             </w:r>
           </w:p>
           <w:p>
@@ -7061,7 +8281,25 @@
                 <w:sz w:val="24"/>
                 <w:szCs w:val="24"/>
               </w:rPr>
-              <w:t>SQLite3, json-server</w:t>
+              <w:t xml:space="preserve">SQLite3, </w:t>
+            </w:r>
+            <w:proofErr w:type="spellStart"/>
+            <w:r>
+              <w:rPr>
+                <w:rFonts w:ascii="Times New Roman" w:hAnsi="Times New Roman" w:cs="Times New Roman"/>
+                <w:sz w:val="24"/>
+                <w:szCs w:val="24"/>
+              </w:rPr>
+              <w:t>json</w:t>
+            </w:r>
+            <w:proofErr w:type="spellEnd"/>
+            <w:r>
+              <w:rPr>
+                <w:rFonts w:ascii="Times New Roman" w:hAnsi="Times New Roman" w:cs="Times New Roman"/>
+                <w:sz w:val="24"/>
+                <w:szCs w:val="24"/>
+              </w:rPr>
+              <w:t>-server</w:t>
             </w:r>
           </w:p>
           <w:p>
@@ -7220,13 +8458,41 @@
               </w:rPr>
               <w:t xml:space="preserve"> </w:t>
             </w:r>
+            <w:proofErr w:type="gramStart"/>
             <w:r>
               <w:rPr>
                 <w:rFonts w:ascii="Times New Roman" w:hAnsi="Times New Roman" w:cs="Times New Roman"/>
                 <w:sz w:val="24"/>
                 <w:szCs w:val="24"/>
               </w:rPr>
-              <w:t>gen,  ram 8gb, 1.70 ghz)</w:t>
+              <w:t>gen,  ram</w:t>
+            </w:r>
+            <w:proofErr w:type="gramEnd"/>
+            <w:r>
+              <w:rPr>
+                <w:rFonts w:ascii="Times New Roman" w:hAnsi="Times New Roman" w:cs="Times New Roman"/>
+                <w:sz w:val="24"/>
+                <w:szCs w:val="24"/>
+              </w:rPr>
+              <w:t xml:space="preserve"> 8gb, 1.70 </w:t>
+            </w:r>
+            <w:proofErr w:type="spellStart"/>
+            <w:r>
+              <w:rPr>
+                <w:rFonts w:ascii="Times New Roman" w:hAnsi="Times New Roman" w:cs="Times New Roman"/>
+                <w:sz w:val="24"/>
+                <w:szCs w:val="24"/>
+              </w:rPr>
+              <w:t>ghz</w:t>
+            </w:r>
+            <w:proofErr w:type="spellEnd"/>
+            <w:r>
+              <w:rPr>
+                <w:rFonts w:ascii="Times New Roman" w:hAnsi="Times New Roman" w:cs="Times New Roman"/>
+                <w:sz w:val="24"/>
+                <w:szCs w:val="24"/>
+              </w:rPr>
+              <w:t>)</w:t>
             </w:r>
           </w:p>
           <w:p>
@@ -7390,7 +8656,6 @@
           <w:sz w:val="24"/>
           <w:szCs w:val="24"/>
         </w:rPr>
-        <w:lastRenderedPageBreak/>
         <w:t>Budget</w:t>
       </w:r>
     </w:p>
@@ -7501,6 +8766,7 @@
                 <w:sz w:val="21"/>
                 <w:szCs w:val="21"/>
               </w:rPr>
+              <w:lastRenderedPageBreak/>
               <w:t>Equipment and Software</w:t>
             </w:r>
           </w:p>
@@ -7951,17 +9217,7 @@
                 <w:sz w:val="22"/>
                 <w:szCs w:val="22"/>
               </w:rPr>
-              <w:t>18,000</w:t>
-            </w:r>
-            <w:r>
-              <w:rPr>
-                <w:rFonts w:ascii="Century Gothic" w:eastAsia="Times New Roman" w:hAnsi="Century Gothic"/>
-                <w:b/>
-                <w:bCs/>
-                <w:sz w:val="22"/>
-                <w:szCs w:val="22"/>
-              </w:rPr>
-              <w:t>.00</w:t>
+              <w:t>18,000.00</w:t>
             </w:r>
           </w:p>
         </w:tc>
@@ -8107,7 +9363,6 @@
           <w:szCs w:val="24"/>
           <w:lang w:val="en-GB"/>
         </w:rPr>
-        <w:lastRenderedPageBreak/>
         <w:t>C</w:t>
       </w:r>
       <w:r>
@@ -8899,7 +10154,7 @@
   <w:abstractNum w:abstractNumId="6" w15:restartNumberingAfterBreak="0">
     <w:nsid w:val="14040A8B"/>
     <w:multiLevelType w:val="hybridMultilevel"/>
-    <w:tmpl w:val="FCB6762A"/>
+    <w:tmpl w:val="FAC04CC6"/>
     <w:lvl w:ilvl="0" w:tplc="0409000F">
       <w:start w:val="1"/>
       <w:numFmt w:val="decimal"/>
@@ -8912,7 +10167,7 @@
         <w:rFonts w:hint="default"/>
       </w:rPr>
     </w:lvl>
-    <w:lvl w:ilvl="1" w:tplc="04090019" w:tentative="1">
+    <w:lvl w:ilvl="1" w:tplc="04090019">
       <w:start w:val="1"/>
       <w:numFmt w:val="lowerLetter"/>
       <w:lvlText w:val="%2."/>
@@ -12729,6 +13984,7 @@
   <w:style w:type="character" w:default="1" w:styleId="DefaultParagraphFont">
     <w:name w:val="Default Paragraph Font"/>
     <w:uiPriority w:val="1"/>
+    <w:semiHidden/>
     <w:unhideWhenUsed/>
   </w:style>
   <w:style w:type="table" w:default="1" w:styleId="TableNormal">

</xml_diff>